<commit_message>
Explanation of Code and Responsibiities of classes was modified to explan for droids
</commit_message>
<xml_diff>
--- a/design-docs/Explanation_of_Changes_Assignment2.docx
+++ b/design-docs/Explanation_of_Changes_Assignment2.docx
@@ -1,11 +1,10 @@
 
 <file path=word/document.xml><?xml version="1.0" encoding="utf-8"?>
-<w:document xmlns:wpc="http://schemas.microsoft.com/office/word/2010/wordprocessingCanvas" xmlns:mc="http://schemas.openxmlformats.org/markup-compatibility/2006" xmlns:o="urn:schemas-microsoft-com:office:office" xmlns:r="http://schemas.openxmlformats.org/officeDocument/2006/relationships" xmlns:m="http://schemas.openxmlformats.org/officeDocument/2006/math" xmlns:v="urn:schemas-microsoft-com:vml" xmlns:wp14="http://schemas.microsoft.com/office/word/2010/wordprocessingDrawing" xmlns:wp="http://schemas.openxmlformats.org/drawingml/2006/wordprocessingDrawing" xmlns:w10="urn:schemas-microsoft-com:office:word" xmlns:w="http://schemas.openxmlformats.org/wordprocessingml/2006/main" xmlns:w14="http://schemas.microsoft.com/office/word/2010/wordml" xmlns:wpg="http://schemas.microsoft.com/office/word/2010/wordprocessingGroup" xmlns:wpi="http://schemas.microsoft.com/office/word/2010/wordprocessingInk" xmlns:wne="http://schemas.microsoft.com/office/word/2006/wordml" xmlns:wps="http://schemas.microsoft.com/office/word/2010/wordprocessingShape" mc:Ignorable="w14 wp14">
+<w:document xmlns:wpc="http://schemas.microsoft.com/office/word/2010/wordprocessingCanvas" xmlns:cx="http://schemas.microsoft.com/office/drawing/2014/chartex" xmlns:cx1="http://schemas.microsoft.com/office/drawing/2015/9/8/chartex" xmlns:cx2="http://schemas.microsoft.com/office/drawing/2015/10/21/chartex" xmlns:cx3="http://schemas.microsoft.com/office/drawing/2016/5/9/chartex" xmlns:cx4="http://schemas.microsoft.com/office/drawing/2016/5/10/chartex" xmlns:cx5="http://schemas.microsoft.com/office/drawing/2016/5/11/chartex" xmlns:cx6="http://schemas.microsoft.com/office/drawing/2016/5/12/chartex" xmlns:cx7="http://schemas.microsoft.com/office/drawing/2016/5/13/chartex" xmlns:cx8="http://schemas.microsoft.com/office/drawing/2016/5/14/chartex" xmlns:mc="http://schemas.openxmlformats.org/markup-compatibility/2006" xmlns:aink="http://schemas.microsoft.com/office/drawing/2016/ink" xmlns:am3d="http://schemas.microsoft.com/office/drawing/2017/model3d" xmlns:o="urn:schemas-microsoft-com:office:office" xmlns:r="http://schemas.openxmlformats.org/officeDocument/2006/relationships" xmlns:m="http://schemas.openxmlformats.org/officeDocument/2006/math" xmlns:v="urn:schemas-microsoft-com:vml" xmlns:wp14="http://schemas.microsoft.com/office/word/2010/wordprocessingDrawing" xmlns:wp="http://schemas.openxmlformats.org/drawingml/2006/wordprocessingDrawing" xmlns:w10="urn:schemas-microsoft-com:office:word" xmlns:w="http://schemas.openxmlformats.org/wordprocessingml/2006/main" xmlns:w14="http://schemas.microsoft.com/office/word/2010/wordml" xmlns:w15="http://schemas.microsoft.com/office/word/2012/wordml" xmlns:w16cid="http://schemas.microsoft.com/office/word/2016/wordml/cid" xmlns:w16se="http://schemas.microsoft.com/office/word/2015/wordml/symex" xmlns:wpg="http://schemas.microsoft.com/office/word/2010/wordprocessingGroup" xmlns:wpi="http://schemas.microsoft.com/office/word/2010/wordprocessingInk" xmlns:wne="http://schemas.microsoft.com/office/word/2006/wordml" xmlns:wps="http://schemas.microsoft.com/office/word/2010/wordprocessingShape" mc:Ignorable="w14 w15 w16se w16cid wp14">
   <w:body>
     <w:p>
       <w:pPr>
         <w:rPr>
-          <w:rFonts w:hint="eastAsia"/>
           <w:b/>
           <w:sz w:val="28"/>
           <w:szCs w:val="28"/>
@@ -54,13 +53,23 @@
           <w:szCs w:val="24"/>
         </w:rPr>
       </w:pPr>
-      <w:r>
-        <w:rPr>
-          <w:rFonts w:hint="eastAsia"/>
-          <w:sz w:val="24"/>
-          <w:szCs w:val="24"/>
-        </w:rPr>
-        <w:t>Loi Chai Lam (2813 6179)</w:t>
+      <w:proofErr w:type="spellStart"/>
+      <w:r>
+        <w:rPr>
+          <w:rFonts w:hint="eastAsia"/>
+          <w:sz w:val="24"/>
+          <w:szCs w:val="24"/>
+        </w:rPr>
+        <w:t>Loi</w:t>
+      </w:r>
+      <w:proofErr w:type="spellEnd"/>
+      <w:r>
+        <w:rPr>
+          <w:rFonts w:hint="eastAsia"/>
+          <w:sz w:val="24"/>
+          <w:szCs w:val="24"/>
+        </w:rPr>
+        <w:t xml:space="preserve"> Chai Lam (2813 6179)</w:t>
       </w:r>
     </w:p>
     <w:p>
@@ -71,12 +80,21 @@
           <w:szCs w:val="24"/>
         </w:rPr>
       </w:pPr>
-      <w:r>
-        <w:rPr>
-          <w:sz w:val="24"/>
-          <w:szCs w:val="24"/>
-        </w:rPr>
-        <w:t>Vinitha Raj Rajagopal Muthu</w:t>
+      <w:proofErr w:type="spellStart"/>
+      <w:r>
+        <w:rPr>
+          <w:sz w:val="24"/>
+          <w:szCs w:val="24"/>
+        </w:rPr>
+        <w:t>Vinitha</w:t>
+      </w:r>
+      <w:proofErr w:type="spellEnd"/>
+      <w:r>
+        <w:rPr>
+          <w:sz w:val="24"/>
+          <w:szCs w:val="24"/>
+        </w:rPr>
+        <w:t xml:space="preserve"> Raj Rajagopal Muthu</w:t>
       </w:r>
       <w:r>
         <w:rPr>
@@ -120,7 +138,6 @@
     <w:p>
       <w:pPr>
         <w:rPr>
-          <w:rFonts w:hint="eastAsia"/>
           <w:b/>
           <w:sz w:val="28"/>
           <w:szCs w:val="28"/>
@@ -136,7 +153,6 @@
           <w:numId w:val="2"/>
         </w:numPr>
         <w:rPr>
-          <w:rFonts w:hint="eastAsia"/>
           <w:sz w:val="24"/>
           <w:szCs w:val="24"/>
         </w:rPr>
@@ -154,7 +170,6 @@
       <w:pPr>
         <w:pStyle w:val="ListParagraph"/>
         <w:rPr>
-          <w:rFonts w:hint="eastAsia"/>
           <w:sz w:val="24"/>
           <w:szCs w:val="24"/>
         </w:rPr>
@@ -190,6 +205,7 @@
         </w:rPr>
         <w:t>“</w:t>
       </w:r>
+      <w:proofErr w:type="spellStart"/>
       <w:proofErr w:type="gramStart"/>
       <w:r>
         <w:rPr>
@@ -197,7 +213,16 @@
           <w:sz w:val="24"/>
           <w:szCs w:val="24"/>
         </w:rPr>
-        <w:t>getWorld(</w:t>
+        <w:t>getWorld</w:t>
+      </w:r>
+      <w:proofErr w:type="spellEnd"/>
+      <w:r>
+        <w:rPr>
+          <w:rFonts w:hint="eastAsia"/>
+          <w:sz w:val="24"/>
+          <w:szCs w:val="24"/>
+        </w:rPr>
+        <w:t>(</w:t>
       </w:r>
       <w:proofErr w:type="gramEnd"/>
       <w:r>
@@ -206,8 +231,18 @@
           <w:sz w:val="24"/>
           <w:szCs w:val="24"/>
         </w:rPr>
-        <w:t>):SWWorld</w:t>
-      </w:r>
+        <w:t>):</w:t>
+      </w:r>
+      <w:proofErr w:type="spellStart"/>
+      <w:r>
+        <w:rPr>
+          <w:rFonts w:hint="eastAsia"/>
+          <w:sz w:val="24"/>
+          <w:szCs w:val="24"/>
+        </w:rPr>
+        <w:t>SWWorld</w:t>
+      </w:r>
+      <w:proofErr w:type="spellEnd"/>
       <w:r>
         <w:rPr>
           <w:sz w:val="24"/>
@@ -221,14 +256,31 @@
           <w:sz w:val="24"/>
           <w:szCs w:val="24"/>
         </w:rPr>
-        <w:t xml:space="preserve"> in SWActor to get the word of the actor so that it could be used in Leave class.</w:t>
+        <w:t xml:space="preserve"> in </w:t>
+      </w:r>
+      <w:proofErr w:type="spellStart"/>
+      <w:r>
+        <w:rPr>
+          <w:rFonts w:hint="eastAsia"/>
+          <w:sz w:val="24"/>
+          <w:szCs w:val="24"/>
+        </w:rPr>
+        <w:t>SWActor</w:t>
+      </w:r>
+      <w:proofErr w:type="spellEnd"/>
+      <w:r>
+        <w:rPr>
+          <w:rFonts w:hint="eastAsia"/>
+          <w:sz w:val="24"/>
+          <w:szCs w:val="24"/>
+        </w:rPr>
+        <w:t xml:space="preserve"> to get the word of the actor so that it could be used in Leave class.</w:t>
       </w:r>
     </w:p>
     <w:p>
       <w:pPr>
         <w:pStyle w:val="ListParagraph"/>
         <w:rPr>
-          <w:rFonts w:hint="eastAsia"/>
           <w:sz w:val="24"/>
           <w:szCs w:val="24"/>
         </w:rPr>
@@ -242,7 +294,6 @@
           <w:numId w:val="2"/>
         </w:numPr>
         <w:rPr>
-          <w:rFonts w:hint="eastAsia"/>
           <w:sz w:val="24"/>
           <w:szCs w:val="24"/>
         </w:rPr>
@@ -260,7 +311,6 @@
       <w:pPr>
         <w:pStyle w:val="ListParagraph"/>
         <w:rPr>
-          <w:rFonts w:hint="eastAsia"/>
           <w:sz w:val="24"/>
           <w:szCs w:val="24"/>
         </w:rPr>
@@ -280,23 +330,23 @@
         </w:rPr>
         <w:t>“</w:t>
       </w:r>
-      <w:proofErr w:type="gramStart"/>
-      <w:r>
-        <w:rPr>
-          <w:rFonts w:hint="eastAsia"/>
-          <w:sz w:val="24"/>
-          <w:szCs w:val="24"/>
-        </w:rPr>
-        <w:t>setForceNumber(</w:t>
-      </w:r>
-      <w:proofErr w:type="gramEnd"/>
-      <w:r>
-        <w:rPr>
-          <w:rFonts w:hint="eastAsia"/>
-          <w:sz w:val="24"/>
-          <w:szCs w:val="24"/>
-        </w:rPr>
-        <w:t>int)</w:t>
+      <w:proofErr w:type="spellStart"/>
+      <w:r>
+        <w:rPr>
+          <w:rFonts w:hint="eastAsia"/>
+          <w:sz w:val="24"/>
+          <w:szCs w:val="24"/>
+        </w:rPr>
+        <w:t>setForceNumber</w:t>
+      </w:r>
+      <w:proofErr w:type="spellEnd"/>
+      <w:r>
+        <w:rPr>
+          <w:rFonts w:hint="eastAsia"/>
+          <w:sz w:val="24"/>
+          <w:szCs w:val="24"/>
+        </w:rPr>
+        <w:t>(int)</w:t>
       </w:r>
       <w:r>
         <w:rPr>
@@ -320,13 +370,41 @@
         </w:rPr>
         <w:t>“</w:t>
       </w:r>
-      <w:r>
-        <w:rPr>
-          <w:rFonts w:hint="eastAsia"/>
-          <w:sz w:val="24"/>
-          <w:szCs w:val="24"/>
-        </w:rPr>
-        <w:t>setForceAbility(boolean)</w:t>
+      <w:proofErr w:type="spellStart"/>
+      <w:r>
+        <w:rPr>
+          <w:rFonts w:hint="eastAsia"/>
+          <w:sz w:val="24"/>
+          <w:szCs w:val="24"/>
+        </w:rPr>
+        <w:t>setForceAbility</w:t>
+      </w:r>
+      <w:proofErr w:type="spellEnd"/>
+      <w:r>
+        <w:rPr>
+          <w:rFonts w:hint="eastAsia"/>
+          <w:sz w:val="24"/>
+          <w:szCs w:val="24"/>
+        </w:rPr>
+        <w:t>(</w:t>
+      </w:r>
+      <w:proofErr w:type="spellStart"/>
+      <w:r>
+        <w:rPr>
+          <w:rFonts w:hint="eastAsia"/>
+          <w:sz w:val="24"/>
+          <w:szCs w:val="24"/>
+        </w:rPr>
+        <w:t>boolean</w:t>
+      </w:r>
+      <w:proofErr w:type="spellEnd"/>
+      <w:r>
+        <w:rPr>
+          <w:rFonts w:hint="eastAsia"/>
+          <w:sz w:val="24"/>
+          <w:szCs w:val="24"/>
+        </w:rPr>
+        <w:t>)</w:t>
       </w:r>
       <w:r>
         <w:rPr>
@@ -341,7 +419,25 @@
           <w:sz w:val="24"/>
           <w:szCs w:val="24"/>
         </w:rPr>
-        <w:t xml:space="preserve"> method in TheForce class. To set the ability and force, I make use of </w:t>
+        <w:t xml:space="preserve"> method in </w:t>
+      </w:r>
+      <w:proofErr w:type="spellStart"/>
+      <w:r>
+        <w:rPr>
+          <w:rFonts w:hint="eastAsia"/>
+          <w:sz w:val="24"/>
+          <w:szCs w:val="24"/>
+        </w:rPr>
+        <w:t>TheForce</w:t>
+      </w:r>
+      <w:proofErr w:type="spellEnd"/>
+      <w:r>
+        <w:rPr>
+          <w:rFonts w:hint="eastAsia"/>
+          <w:sz w:val="24"/>
+          <w:szCs w:val="24"/>
+        </w:rPr>
+        <w:t xml:space="preserve"> class. To set the ability and force, I make use of </w:t>
       </w:r>
       <w:r>
         <w:rPr>
@@ -380,18 +476,35 @@
       <w:pPr>
         <w:pStyle w:val="ListParagraph"/>
         <w:rPr>
-          <w:rFonts w:hint="eastAsia"/>
-          <w:sz w:val="24"/>
-          <w:szCs w:val="24"/>
-        </w:rPr>
-      </w:pPr>
-      <w:r>
-        <w:rPr>
-          <w:rFonts w:hint="eastAsia"/>
-          <w:sz w:val="24"/>
-          <w:szCs w:val="24"/>
-        </w:rPr>
-        <w:t xml:space="preserve">In SWActor, I create a method </w:t>
+          <w:sz w:val="24"/>
+          <w:szCs w:val="24"/>
+        </w:rPr>
+      </w:pPr>
+      <w:r>
+        <w:rPr>
+          <w:rFonts w:hint="eastAsia"/>
+          <w:sz w:val="24"/>
+          <w:szCs w:val="24"/>
+        </w:rPr>
+        <w:t xml:space="preserve">In </w:t>
+      </w:r>
+      <w:proofErr w:type="spellStart"/>
+      <w:r>
+        <w:rPr>
+          <w:rFonts w:hint="eastAsia"/>
+          <w:sz w:val="24"/>
+          <w:szCs w:val="24"/>
+        </w:rPr>
+        <w:t>SWActor</w:t>
+      </w:r>
+      <w:proofErr w:type="spellEnd"/>
+      <w:r>
+        <w:rPr>
+          <w:rFonts w:hint="eastAsia"/>
+          <w:sz w:val="24"/>
+          <w:szCs w:val="24"/>
+        </w:rPr>
+        <w:t xml:space="preserve">, I create a method </w:t>
       </w:r>
       <w:r>
         <w:rPr>
@@ -400,6 +513,7 @@
         </w:rPr>
         <w:t>“</w:t>
       </w:r>
+      <w:proofErr w:type="spellStart"/>
       <w:proofErr w:type="gramStart"/>
       <w:r>
         <w:rPr>
@@ -407,7 +521,16 @@
           <w:sz w:val="24"/>
           <w:szCs w:val="24"/>
         </w:rPr>
-        <w:t>hasForceAbility(</w:t>
+        <w:t>hasForceAbility</w:t>
+      </w:r>
+      <w:proofErr w:type="spellEnd"/>
+      <w:r>
+        <w:rPr>
+          <w:rFonts w:hint="eastAsia"/>
+          <w:sz w:val="24"/>
+          <w:szCs w:val="24"/>
+        </w:rPr>
+        <w:t>(</w:t>
       </w:r>
       <w:proofErr w:type="gramEnd"/>
       <w:r>
@@ -416,8 +539,18 @@
           <w:sz w:val="24"/>
           <w:szCs w:val="24"/>
         </w:rPr>
-        <w:t>):boolean</w:t>
-      </w:r>
+        <w:t>):</w:t>
+      </w:r>
+      <w:proofErr w:type="spellStart"/>
+      <w:r>
+        <w:rPr>
+          <w:rFonts w:hint="eastAsia"/>
+          <w:sz w:val="24"/>
+          <w:szCs w:val="24"/>
+        </w:rPr>
+        <w:t>boolean</w:t>
+      </w:r>
+      <w:proofErr w:type="spellEnd"/>
       <w:r>
         <w:rPr>
           <w:sz w:val="24"/>
@@ -440,6 +573,7 @@
         </w:rPr>
         <w:t>“</w:t>
       </w:r>
+      <w:proofErr w:type="spellStart"/>
       <w:proofErr w:type="gramStart"/>
       <w:r>
         <w:rPr>
@@ -447,7 +581,16 @@
           <w:sz w:val="24"/>
           <w:szCs w:val="24"/>
         </w:rPr>
-        <w:t>actorForceNumber(</w:t>
+        <w:t>actorForceNumber</w:t>
+      </w:r>
+      <w:proofErr w:type="spellEnd"/>
+      <w:r>
+        <w:rPr>
+          <w:rFonts w:hint="eastAsia"/>
+          <w:sz w:val="24"/>
+          <w:szCs w:val="24"/>
+        </w:rPr>
+        <w:t>(</w:t>
       </w:r>
       <w:proofErr w:type="gramEnd"/>
       <w:r>
@@ -487,8 +630,36 @@
           <w:sz w:val="24"/>
           <w:szCs w:val="24"/>
         </w:rPr>
-        <w:t xml:space="preserve"> I create these two methods since TheForce is protected in SWActor</w:t>
-      </w:r>
+        <w:t xml:space="preserve"> I create these two methods since </w:t>
+      </w:r>
+      <w:proofErr w:type="spellStart"/>
+      <w:r>
+        <w:rPr>
+          <w:rFonts w:hint="eastAsia"/>
+          <w:sz w:val="24"/>
+          <w:szCs w:val="24"/>
+        </w:rPr>
+        <w:t>TheForce</w:t>
+      </w:r>
+      <w:proofErr w:type="spellEnd"/>
+      <w:r>
+        <w:rPr>
+          <w:rFonts w:hint="eastAsia"/>
+          <w:sz w:val="24"/>
+          <w:szCs w:val="24"/>
+        </w:rPr>
+        <w:t xml:space="preserve"> is protected in </w:t>
+      </w:r>
+      <w:proofErr w:type="spellStart"/>
+      <w:r>
+        <w:rPr>
+          <w:rFonts w:hint="eastAsia"/>
+          <w:sz w:val="24"/>
+          <w:szCs w:val="24"/>
+        </w:rPr>
+        <w:t>SWActor</w:t>
+      </w:r>
+      <w:proofErr w:type="spellEnd"/>
       <w:r>
         <w:rPr>
           <w:rFonts w:hint="eastAsia"/>
@@ -510,7 +681,6 @@
       <w:pPr>
         <w:pStyle w:val="ListParagraph"/>
         <w:rPr>
-          <w:rFonts w:hint="eastAsia"/>
           <w:sz w:val="24"/>
           <w:szCs w:val="24"/>
         </w:rPr>
@@ -524,11 +694,11 @@
           <w:numId w:val="2"/>
         </w:numPr>
         <w:rPr>
-          <w:rFonts w:hint="eastAsia"/>
-          <w:sz w:val="24"/>
-          <w:szCs w:val="24"/>
-        </w:rPr>
-      </w:pPr>
+          <w:sz w:val="24"/>
+          <w:szCs w:val="24"/>
+        </w:rPr>
+      </w:pPr>
+      <w:proofErr w:type="spellStart"/>
       <w:r>
         <w:rPr>
           <w:rFonts w:hint="eastAsia"/>
@@ -537,12 +707,12 @@
         </w:rPr>
         <w:t>Lightsabres</w:t>
       </w:r>
+      <w:proofErr w:type="spellEnd"/>
     </w:p>
     <w:p>
       <w:pPr>
         <w:pStyle w:val="ListParagraph"/>
         <w:rPr>
-          <w:rFonts w:hint="eastAsia"/>
           <w:sz w:val="24"/>
           <w:szCs w:val="24"/>
         </w:rPr>
@@ -586,6 +756,156 @@
         </w:rPr>
         <w:t>“</w:t>
       </w:r>
+      <w:proofErr w:type="spellStart"/>
+      <w:r>
+        <w:rPr>
+          <w:rFonts w:hint="eastAsia"/>
+          <w:sz w:val="24"/>
+          <w:szCs w:val="24"/>
+        </w:rPr>
+        <w:t>forceNeeded:int</w:t>
+      </w:r>
+      <w:proofErr w:type="spellEnd"/>
+      <w:r>
+        <w:rPr>
+          <w:sz w:val="24"/>
+          <w:szCs w:val="24"/>
+        </w:rPr>
+        <w:t>”</w:t>
+      </w:r>
+      <w:r>
+        <w:rPr>
+          <w:rFonts w:hint="eastAsia"/>
+          <w:sz w:val="24"/>
+          <w:szCs w:val="24"/>
+        </w:rPr>
+        <w:t xml:space="preserve"> in </w:t>
+      </w:r>
+      <w:proofErr w:type="spellStart"/>
+      <w:r>
+        <w:rPr>
+          <w:rFonts w:hint="eastAsia"/>
+          <w:sz w:val="24"/>
+          <w:szCs w:val="24"/>
+        </w:rPr>
+        <w:t>SWEntity</w:t>
+      </w:r>
+      <w:proofErr w:type="spellEnd"/>
+      <w:r>
+        <w:rPr>
+          <w:rFonts w:hint="eastAsia"/>
+          <w:sz w:val="24"/>
+          <w:szCs w:val="24"/>
+        </w:rPr>
+        <w:t xml:space="preserve"> instead of </w:t>
+      </w:r>
+      <w:proofErr w:type="spellStart"/>
+      <w:r>
+        <w:rPr>
+          <w:rFonts w:hint="eastAsia"/>
+          <w:sz w:val="24"/>
+          <w:szCs w:val="24"/>
+        </w:rPr>
+        <w:t>LightS</w:t>
+      </w:r>
+      <w:r>
+        <w:rPr>
+          <w:rFonts w:hint="eastAsia"/>
+          <w:sz w:val="24"/>
+          <w:szCs w:val="24"/>
+        </w:rPr>
+        <w:t>aber</w:t>
+      </w:r>
+      <w:proofErr w:type="spellEnd"/>
+      <w:r>
+        <w:rPr>
+          <w:rFonts w:hint="eastAsia"/>
+          <w:sz w:val="24"/>
+          <w:szCs w:val="24"/>
+        </w:rPr>
+        <w:t xml:space="preserve"> class as the </w:t>
+      </w:r>
+      <w:proofErr w:type="spellStart"/>
+      <w:r>
+        <w:rPr>
+          <w:rFonts w:hint="eastAsia"/>
+          <w:sz w:val="24"/>
+          <w:szCs w:val="24"/>
+        </w:rPr>
+        <w:t>itemCarried</w:t>
+      </w:r>
+      <w:proofErr w:type="spellEnd"/>
+      <w:r>
+        <w:rPr>
+          <w:rFonts w:hint="eastAsia"/>
+          <w:sz w:val="24"/>
+          <w:szCs w:val="24"/>
+        </w:rPr>
+        <w:t xml:space="preserve"> in </w:t>
+      </w:r>
+      <w:proofErr w:type="spellStart"/>
+      <w:r>
+        <w:rPr>
+          <w:rFonts w:hint="eastAsia"/>
+          <w:sz w:val="24"/>
+          <w:szCs w:val="24"/>
+        </w:rPr>
+        <w:t>SWActor</w:t>
+      </w:r>
+      <w:proofErr w:type="spellEnd"/>
+      <w:r>
+        <w:rPr>
+          <w:rFonts w:hint="eastAsia"/>
+          <w:sz w:val="24"/>
+          <w:szCs w:val="24"/>
+        </w:rPr>
+        <w:t xml:space="preserve"> has the type </w:t>
+      </w:r>
+      <w:proofErr w:type="spellStart"/>
+      <w:r>
+        <w:rPr>
+          <w:rFonts w:hint="eastAsia"/>
+          <w:sz w:val="24"/>
+          <w:szCs w:val="24"/>
+        </w:rPr>
+        <w:t>SWEntity</w:t>
+      </w:r>
+      <w:proofErr w:type="spellEnd"/>
+      <w:r>
+        <w:rPr>
+          <w:rFonts w:hint="eastAsia"/>
+          <w:sz w:val="24"/>
+          <w:szCs w:val="24"/>
+        </w:rPr>
+        <w:t xml:space="preserve">. </w:t>
+      </w:r>
+      <w:r>
+        <w:rPr>
+          <w:rFonts w:hint="eastAsia"/>
+          <w:sz w:val="24"/>
+          <w:szCs w:val="24"/>
+        </w:rPr>
+        <w:t xml:space="preserve">Then, I create a getter method in </w:t>
+      </w:r>
+      <w:proofErr w:type="spellStart"/>
+      <w:r>
+        <w:rPr>
+          <w:rFonts w:hint="eastAsia"/>
+          <w:sz w:val="24"/>
+          <w:szCs w:val="24"/>
+        </w:rPr>
+        <w:t>SWEntity</w:t>
+      </w:r>
+      <w:proofErr w:type="spellEnd"/>
+      <w:r>
+        <w:rPr>
+          <w:rFonts w:hint="eastAsia"/>
+          <w:sz w:val="24"/>
+          <w:szCs w:val="24"/>
+        </w:rPr>
+        <w:t xml:space="preserve"> to get the </w:t>
+      </w:r>
+      <w:proofErr w:type="spellStart"/>
       <w:r>
         <w:rPr>
           <w:rFonts w:hint="eastAsia"/>
@@ -594,48 +914,14 @@
         </w:rPr>
         <w:t>forceNeeded</w:t>
       </w:r>
-      <w:proofErr w:type="gramStart"/>
-      <w:r>
-        <w:rPr>
-          <w:rFonts w:hint="eastAsia"/>
-          <w:sz w:val="24"/>
-          <w:szCs w:val="24"/>
-        </w:rPr>
-        <w:t>:int</w:t>
-      </w:r>
-      <w:proofErr w:type="gramEnd"/>
-      <w:r>
-        <w:rPr>
-          <w:sz w:val="24"/>
-          <w:szCs w:val="24"/>
-        </w:rPr>
-        <w:t>”</w:t>
-      </w:r>
-      <w:r>
-        <w:rPr>
-          <w:rFonts w:hint="eastAsia"/>
-          <w:sz w:val="24"/>
-          <w:szCs w:val="24"/>
-        </w:rPr>
-        <w:t xml:space="preserve"> in SWEntity instead of LightS</w:t>
-      </w:r>
-      <w:r>
-        <w:rPr>
-          <w:rFonts w:hint="eastAsia"/>
-          <w:sz w:val="24"/>
-          <w:szCs w:val="24"/>
-        </w:rPr>
-        <w:t xml:space="preserve">aber class as the itemCarried in SWActor has the type SWEntity. </w:t>
-      </w:r>
-      <w:bookmarkStart w:id="0" w:name="_GoBack"/>
-      <w:bookmarkEnd w:id="0"/>
-      <w:r>
-        <w:rPr>
-          <w:rFonts w:hint="eastAsia"/>
-          <w:sz w:val="24"/>
-          <w:szCs w:val="24"/>
-        </w:rPr>
-        <w:t>Then, I create a getter method in SWEntity to get the forceNeeded since it is private.</w:t>
+      <w:proofErr w:type="spellEnd"/>
+      <w:r>
+        <w:rPr>
+          <w:rFonts w:hint="eastAsia"/>
+          <w:sz w:val="24"/>
+          <w:szCs w:val="24"/>
+        </w:rPr>
+        <w:t xml:space="preserve"> since it is private.</w:t>
       </w:r>
       <w:r>
         <w:rPr>
@@ -651,8 +937,18 @@
           <w:sz w:val="24"/>
           <w:szCs w:val="24"/>
         </w:rPr>
-        <w:t>In LightSaber</w:t>
-      </w:r>
+        <w:t xml:space="preserve">In </w:t>
+      </w:r>
+      <w:proofErr w:type="spellStart"/>
+      <w:r>
+        <w:rPr>
+          <w:rFonts w:hint="eastAsia"/>
+          <w:sz w:val="24"/>
+          <w:szCs w:val="24"/>
+        </w:rPr>
+        <w:t>LightSaber</w:t>
+      </w:r>
+      <w:proofErr w:type="spellEnd"/>
       <w:r>
         <w:rPr>
           <w:rFonts w:hint="eastAsia"/>
@@ -667,16 +963,80 @@
           <w:sz w:val="24"/>
           <w:szCs w:val="24"/>
         </w:rPr>
-        <w:t>class, I initialize the attribute forceNeeded to the value needed by the Lightsabre when using it</w:t>
-      </w:r>
-      <w:r>
-        <w:rPr>
-          <w:rFonts w:hint="eastAsia"/>
-          <w:sz w:val="24"/>
-          <w:szCs w:val="24"/>
-        </w:rPr>
-        <w:t xml:space="preserve"> as class LightSaber is subclass of SWEntity</w:t>
-      </w:r>
+        <w:t xml:space="preserve">class, I initialize the attribute </w:t>
+      </w:r>
+      <w:proofErr w:type="spellStart"/>
+      <w:r>
+        <w:rPr>
+          <w:rFonts w:hint="eastAsia"/>
+          <w:sz w:val="24"/>
+          <w:szCs w:val="24"/>
+        </w:rPr>
+        <w:t>forceNeeded</w:t>
+      </w:r>
+      <w:proofErr w:type="spellEnd"/>
+      <w:r>
+        <w:rPr>
+          <w:rFonts w:hint="eastAsia"/>
+          <w:sz w:val="24"/>
+          <w:szCs w:val="24"/>
+        </w:rPr>
+        <w:t xml:space="preserve"> to the value needed by the </w:t>
+      </w:r>
+      <w:proofErr w:type="spellStart"/>
+      <w:r>
+        <w:rPr>
+          <w:rFonts w:hint="eastAsia"/>
+          <w:sz w:val="24"/>
+          <w:szCs w:val="24"/>
+        </w:rPr>
+        <w:t>Lightsabre</w:t>
+      </w:r>
+      <w:proofErr w:type="spellEnd"/>
+      <w:r>
+        <w:rPr>
+          <w:rFonts w:hint="eastAsia"/>
+          <w:sz w:val="24"/>
+          <w:szCs w:val="24"/>
+        </w:rPr>
+        <w:t xml:space="preserve"> when using it</w:t>
+      </w:r>
+      <w:r>
+        <w:rPr>
+          <w:rFonts w:hint="eastAsia"/>
+          <w:sz w:val="24"/>
+          <w:szCs w:val="24"/>
+        </w:rPr>
+        <w:t xml:space="preserve"> as class </w:t>
+      </w:r>
+      <w:proofErr w:type="spellStart"/>
+      <w:r>
+        <w:rPr>
+          <w:rFonts w:hint="eastAsia"/>
+          <w:sz w:val="24"/>
+          <w:szCs w:val="24"/>
+        </w:rPr>
+        <w:t>LightSaber</w:t>
+      </w:r>
+      <w:proofErr w:type="spellEnd"/>
+      <w:r>
+        <w:rPr>
+          <w:rFonts w:hint="eastAsia"/>
+          <w:sz w:val="24"/>
+          <w:szCs w:val="24"/>
+        </w:rPr>
+        <w:t xml:space="preserve"> is subclass of </w:t>
+      </w:r>
+      <w:proofErr w:type="spellStart"/>
+      <w:r>
+        <w:rPr>
+          <w:rFonts w:hint="eastAsia"/>
+          <w:sz w:val="24"/>
+          <w:szCs w:val="24"/>
+        </w:rPr>
+        <w:t>SWEntity</w:t>
+      </w:r>
+      <w:proofErr w:type="spellEnd"/>
       <w:r>
         <w:rPr>
           <w:rFonts w:hint="eastAsia"/>
@@ -690,7 +1050,6 @@
       <w:pPr>
         <w:pStyle w:val="ListParagraph"/>
         <w:rPr>
-          <w:rFonts w:hint="eastAsia"/>
           <w:sz w:val="24"/>
           <w:szCs w:val="24"/>
         </w:rPr>
@@ -704,7 +1063,6 @@
           <w:numId w:val="2"/>
         </w:numPr>
         <w:rPr>
-          <w:rFonts w:hint="eastAsia"/>
           <w:sz w:val="24"/>
           <w:szCs w:val="24"/>
         </w:rPr>
@@ -754,7 +1112,6 @@
       <w:pPr>
         <w:pStyle w:val="ListParagraph"/>
         <w:rPr>
-          <w:rFonts w:hint="eastAsia"/>
           <w:sz w:val="24"/>
           <w:szCs w:val="24"/>
         </w:rPr>
@@ -779,6 +1136,247 @@
           <w:szCs w:val="24"/>
         </w:rPr>
         <w:t>Droids</w:t>
+      </w:r>
+    </w:p>
+    <w:p>
+      <w:pPr>
+        <w:pStyle w:val="ListParagraph"/>
+        <w:rPr>
+          <w:sz w:val="24"/>
+          <w:szCs w:val="24"/>
+        </w:rPr>
+      </w:pPr>
+      <w:r>
+        <w:rPr>
+          <w:sz w:val="24"/>
+          <w:szCs w:val="24"/>
+        </w:rPr>
+        <w:t xml:space="preserve">New methods like </w:t>
+      </w:r>
+      <w:proofErr w:type="spellStart"/>
+      <w:r>
+        <w:rPr>
+          <w:sz w:val="24"/>
+          <w:szCs w:val="24"/>
+        </w:rPr>
+        <w:t>setOwner</w:t>
+      </w:r>
+      <w:proofErr w:type="spellEnd"/>
+      <w:r>
+        <w:rPr>
+          <w:sz w:val="24"/>
+          <w:szCs w:val="24"/>
+        </w:rPr>
+        <w:t xml:space="preserve">, </w:t>
+      </w:r>
+      <w:proofErr w:type="spellStart"/>
+      <w:r>
+        <w:rPr>
+          <w:sz w:val="24"/>
+          <w:szCs w:val="24"/>
+        </w:rPr>
+        <w:t>getOwner</w:t>
+      </w:r>
+      <w:proofErr w:type="spellEnd"/>
+      <w:r>
+        <w:rPr>
+          <w:sz w:val="24"/>
+          <w:szCs w:val="24"/>
+        </w:rPr>
+        <w:t xml:space="preserve">, </w:t>
+      </w:r>
+      <w:proofErr w:type="spellStart"/>
+      <w:r>
+        <w:rPr>
+          <w:sz w:val="24"/>
+          <w:szCs w:val="24"/>
+        </w:rPr>
+        <w:t>getdroidLocation</w:t>
+      </w:r>
+      <w:proofErr w:type="spellEnd"/>
+      <w:r>
+        <w:rPr>
+          <w:sz w:val="24"/>
+          <w:szCs w:val="24"/>
+        </w:rPr>
+        <w:t xml:space="preserve"> to get the location(</w:t>
+      </w:r>
+      <w:proofErr w:type="spellStart"/>
+      <w:r>
+        <w:rPr>
+          <w:sz w:val="24"/>
+          <w:szCs w:val="24"/>
+        </w:rPr>
+        <w:t>SWLocation</w:t>
+      </w:r>
+      <w:proofErr w:type="spellEnd"/>
+      <w:r>
+        <w:rPr>
+          <w:sz w:val="24"/>
+          <w:szCs w:val="24"/>
+        </w:rPr>
+        <w:t xml:space="preserve">) of the droid, </w:t>
+      </w:r>
+      <w:proofErr w:type="spellStart"/>
+      <w:r>
+        <w:rPr>
+          <w:sz w:val="24"/>
+          <w:szCs w:val="24"/>
+        </w:rPr>
+        <w:t>getOwnerLocation</w:t>
+      </w:r>
+      <w:proofErr w:type="spellEnd"/>
+      <w:r>
+        <w:rPr>
+          <w:sz w:val="24"/>
+          <w:szCs w:val="24"/>
+        </w:rPr>
+        <w:t xml:space="preserve"> to get the location(</w:t>
+      </w:r>
+      <w:proofErr w:type="spellStart"/>
+      <w:r>
+        <w:rPr>
+          <w:sz w:val="24"/>
+          <w:szCs w:val="24"/>
+        </w:rPr>
+        <w:t>SWLocation</w:t>
+      </w:r>
+      <w:proofErr w:type="spellEnd"/>
+      <w:r>
+        <w:rPr>
+          <w:sz w:val="24"/>
+          <w:szCs w:val="24"/>
+        </w:rPr>
+        <w:t xml:space="preserve">) of the owner were introduced. Also the </w:t>
+      </w:r>
+      <w:proofErr w:type="gramStart"/>
+      <w:r>
+        <w:rPr>
+          <w:sz w:val="24"/>
+          <w:szCs w:val="24"/>
+        </w:rPr>
+        <w:t>act(</w:t>
+      </w:r>
+      <w:proofErr w:type="gramEnd"/>
+      <w:r>
+        <w:rPr>
+          <w:sz w:val="24"/>
+          <w:szCs w:val="24"/>
+        </w:rPr>
+        <w:t xml:space="preserve">) method from </w:t>
+      </w:r>
+      <w:proofErr w:type="spellStart"/>
+      <w:r>
+        <w:rPr>
+          <w:sz w:val="24"/>
+          <w:szCs w:val="24"/>
+        </w:rPr>
+        <w:t>SWActor</w:t>
+      </w:r>
+      <w:proofErr w:type="spellEnd"/>
+      <w:r>
+        <w:rPr>
+          <w:sz w:val="24"/>
+          <w:szCs w:val="24"/>
+        </w:rPr>
+        <w:t xml:space="preserve"> was overridden to include ways to check if the owner’s position and droid’s position was same or not and if not move to the owner. Also, </w:t>
+      </w:r>
+      <w:proofErr w:type="spellStart"/>
+      <w:proofErr w:type="gramStart"/>
+      <w:r>
+        <w:rPr>
+          <w:sz w:val="24"/>
+          <w:szCs w:val="24"/>
+        </w:rPr>
+        <w:t>takeDamage</w:t>
+      </w:r>
+      <w:proofErr w:type="spellEnd"/>
+      <w:r>
+        <w:rPr>
+          <w:sz w:val="24"/>
+          <w:szCs w:val="24"/>
+        </w:rPr>
+        <w:t>(</w:t>
+      </w:r>
+      <w:proofErr w:type="gramEnd"/>
+      <w:r>
+        <w:rPr>
+          <w:sz w:val="24"/>
+          <w:szCs w:val="24"/>
+        </w:rPr>
+        <w:t xml:space="preserve">) method was used to decrement the </w:t>
+      </w:r>
+      <w:proofErr w:type="spellStart"/>
+      <w:r>
+        <w:rPr>
+          <w:sz w:val="24"/>
+          <w:szCs w:val="24"/>
+        </w:rPr>
+        <w:t>hitpoints</w:t>
+      </w:r>
+      <w:proofErr w:type="spellEnd"/>
+      <w:r>
+        <w:rPr>
+          <w:sz w:val="24"/>
+          <w:szCs w:val="24"/>
+        </w:rPr>
+        <w:t xml:space="preserve"> of the Droid when it is in Badlands.</w:t>
+      </w:r>
+    </w:p>
+    <w:p>
+      <w:pPr>
+        <w:pStyle w:val="ListParagraph"/>
+        <w:rPr>
+          <w:sz w:val="24"/>
+          <w:szCs w:val="24"/>
+        </w:rPr>
+      </w:pPr>
+    </w:p>
+    <w:p>
+      <w:pPr>
+        <w:pStyle w:val="ListParagraph"/>
+        <w:numPr>
+          <w:ilvl w:val="0"/>
+          <w:numId w:val="2"/>
+        </w:numPr>
+        <w:rPr>
+          <w:sz w:val="24"/>
+          <w:szCs w:val="24"/>
+        </w:rPr>
+      </w:pPr>
+      <w:proofErr w:type="spellStart"/>
+      <w:r>
+        <w:rPr>
+          <w:sz w:val="24"/>
+          <w:szCs w:val="24"/>
+        </w:rPr>
+        <w:t>SWWorld</w:t>
+      </w:r>
+      <w:proofErr w:type="spellEnd"/>
+    </w:p>
+    <w:p>
+      <w:pPr>
+        <w:pStyle w:val="ListParagraph"/>
+        <w:rPr>
+          <w:sz w:val="24"/>
+          <w:szCs w:val="24"/>
+        </w:rPr>
+      </w:pPr>
+      <w:r>
+        <w:rPr>
+          <w:sz w:val="24"/>
+          <w:szCs w:val="24"/>
+        </w:rPr>
+        <w:t>The droid was initialized and its location was set.</w:t>
+      </w:r>
+      <w:bookmarkStart w:id="0" w:name="_GoBack"/>
+      <w:bookmarkEnd w:id="0"/>
+      <w:r>
+        <w:rPr>
+          <w:sz w:val="24"/>
+          <w:szCs w:val="24"/>
+        </w:rPr>
+        <w:t xml:space="preserve"> </w:t>
       </w:r>
     </w:p>
     <w:sectPr>
@@ -792,8 +1390,8 @@
 </file>
 
 <file path=word/numbering.xml><?xml version="1.0" encoding="utf-8"?>
-<w:numbering xmlns:wpc="http://schemas.microsoft.com/office/word/2010/wordprocessingCanvas" xmlns:mc="http://schemas.openxmlformats.org/markup-compatibility/2006" xmlns:o="urn:schemas-microsoft-com:office:office" xmlns:r="http://schemas.openxmlformats.org/officeDocument/2006/relationships" xmlns:m="http://schemas.openxmlformats.org/officeDocument/2006/math" xmlns:v="urn:schemas-microsoft-com:vml" xmlns:wp14="http://schemas.microsoft.com/office/word/2010/wordprocessingDrawing" xmlns:wp="http://schemas.openxmlformats.org/drawingml/2006/wordprocessingDrawing" xmlns:w10="urn:schemas-microsoft-com:office:word" xmlns:w="http://schemas.openxmlformats.org/wordprocessingml/2006/main" xmlns:w14="http://schemas.microsoft.com/office/word/2010/wordml" xmlns:wpg="http://schemas.microsoft.com/office/word/2010/wordprocessingGroup" xmlns:wpi="http://schemas.microsoft.com/office/word/2010/wordprocessingInk" xmlns:wne="http://schemas.microsoft.com/office/word/2006/wordml" xmlns:wps="http://schemas.microsoft.com/office/word/2010/wordprocessingShape" mc:Ignorable="w14 wp14">
-  <w:abstractNum w:abstractNumId="0">
+<w:numbering xmlns:wpc="http://schemas.microsoft.com/office/word/2010/wordprocessingCanvas" xmlns:cx="http://schemas.microsoft.com/office/drawing/2014/chartex" xmlns:cx1="http://schemas.microsoft.com/office/drawing/2015/9/8/chartex" xmlns:cx2="http://schemas.microsoft.com/office/drawing/2015/10/21/chartex" xmlns:cx3="http://schemas.microsoft.com/office/drawing/2016/5/9/chartex" xmlns:cx4="http://schemas.microsoft.com/office/drawing/2016/5/10/chartex" xmlns:cx5="http://schemas.microsoft.com/office/drawing/2016/5/11/chartex" xmlns:cx6="http://schemas.microsoft.com/office/drawing/2016/5/12/chartex" xmlns:cx7="http://schemas.microsoft.com/office/drawing/2016/5/13/chartex" xmlns:cx8="http://schemas.microsoft.com/office/drawing/2016/5/14/chartex" xmlns:mc="http://schemas.openxmlformats.org/markup-compatibility/2006" xmlns:aink="http://schemas.microsoft.com/office/drawing/2016/ink" xmlns:am3d="http://schemas.microsoft.com/office/drawing/2017/model3d" xmlns:o="urn:schemas-microsoft-com:office:office" xmlns:r="http://schemas.openxmlformats.org/officeDocument/2006/relationships" xmlns:m="http://schemas.openxmlformats.org/officeDocument/2006/math" xmlns:v="urn:schemas-microsoft-com:vml" xmlns:wp14="http://schemas.microsoft.com/office/word/2010/wordprocessingDrawing" xmlns:wp="http://schemas.openxmlformats.org/drawingml/2006/wordprocessingDrawing" xmlns:w10="urn:schemas-microsoft-com:office:word" xmlns:w="http://schemas.openxmlformats.org/wordprocessingml/2006/main" xmlns:w14="http://schemas.microsoft.com/office/word/2010/wordml" xmlns:w15="http://schemas.microsoft.com/office/word/2012/wordml" xmlns:w16cid="http://schemas.microsoft.com/office/word/2016/wordml/cid" xmlns:w16se="http://schemas.microsoft.com/office/word/2015/wordml/symex" xmlns:wpg="http://schemas.microsoft.com/office/word/2010/wordprocessingGroup" xmlns:wpi="http://schemas.microsoft.com/office/word/2010/wordprocessingInk" xmlns:wne="http://schemas.microsoft.com/office/word/2006/wordml" xmlns:wps="http://schemas.microsoft.com/office/word/2010/wordprocessingShape" mc:Ignorable="w14 w15 w16se w16cid wp14">
+  <w:abstractNum w:abstractNumId="0" w15:restartNumberingAfterBreak="0">
     <w:nsid w:val="065E0329"/>
     <w:multiLevelType w:val="hybridMultilevel"/>
     <w:tmpl w:val="EB54AAF0"/>
@@ -882,7 +1480,7 @@
       </w:pPr>
     </w:lvl>
   </w:abstractNum>
-  <w:abstractNum w:abstractNumId="1">
+  <w:abstractNum w:abstractNumId="1" w15:restartNumberingAfterBreak="0">
     <w:nsid w:val="0753349C"/>
     <w:multiLevelType w:val="hybridMultilevel"/>
     <w:tmpl w:val="89EC8694"/>
@@ -981,7 +1579,7 @@
 </file>
 
 <file path=word/styles.xml><?xml version="1.0" encoding="utf-8"?>
-<w:styles xmlns:mc="http://schemas.openxmlformats.org/markup-compatibility/2006" xmlns:r="http://schemas.openxmlformats.org/officeDocument/2006/relationships" xmlns:w="http://schemas.openxmlformats.org/wordprocessingml/2006/main" xmlns:w14="http://schemas.microsoft.com/office/word/2010/wordml" mc:Ignorable="w14">
+<w:styles xmlns:mc="http://schemas.openxmlformats.org/markup-compatibility/2006" xmlns:r="http://schemas.openxmlformats.org/officeDocument/2006/relationships" xmlns:w="http://schemas.openxmlformats.org/wordprocessingml/2006/main" xmlns:w14="http://schemas.microsoft.com/office/word/2010/wordml" xmlns:w15="http://schemas.microsoft.com/office/word/2012/wordml" xmlns:w16cid="http://schemas.microsoft.com/office/word/2016/wordml/cid" xmlns:w16se="http://schemas.microsoft.com/office/word/2015/wordml/symex" mc:Ignorable="w14 w15 w16se w16cid">
   <w:docDefaults>
     <w:rPrDefault>
       <w:rPr>
@@ -997,144 +1595,382 @@
       </w:pPr>
     </w:pPrDefault>
   </w:docDefaults>
-  <w:latentStyles w:defLockedState="0" w:defUIPriority="99" w:defSemiHidden="1" w:defUnhideWhenUsed="1" w:defQFormat="0" w:count="267">
-    <w:lsdException w:name="Normal" w:semiHidden="0" w:uiPriority="0" w:unhideWhenUsed="0" w:qFormat="1"/>
-    <w:lsdException w:name="heading 1" w:semiHidden="0" w:uiPriority="9" w:unhideWhenUsed="0" w:qFormat="1"/>
-    <w:lsdException w:name="heading 2" w:uiPriority="9" w:qFormat="1"/>
-    <w:lsdException w:name="heading 3" w:uiPriority="9" w:qFormat="1"/>
-    <w:lsdException w:name="heading 4" w:uiPriority="9" w:qFormat="1"/>
-    <w:lsdException w:name="heading 5" w:uiPriority="9" w:qFormat="1"/>
-    <w:lsdException w:name="heading 6" w:uiPriority="9" w:qFormat="1"/>
-    <w:lsdException w:name="heading 7" w:uiPriority="9" w:qFormat="1"/>
-    <w:lsdException w:name="heading 8" w:uiPriority="9" w:qFormat="1"/>
-    <w:lsdException w:name="heading 9" w:uiPriority="9" w:qFormat="1"/>
-    <w:lsdException w:name="toc 1" w:uiPriority="39"/>
-    <w:lsdException w:name="toc 2" w:uiPriority="39"/>
-    <w:lsdException w:name="toc 3" w:uiPriority="39"/>
-    <w:lsdException w:name="toc 4" w:uiPriority="39"/>
-    <w:lsdException w:name="toc 5" w:uiPriority="39"/>
-    <w:lsdException w:name="toc 6" w:uiPriority="39"/>
-    <w:lsdException w:name="toc 7" w:uiPriority="39"/>
-    <w:lsdException w:name="toc 8" w:uiPriority="39"/>
-    <w:lsdException w:name="toc 9" w:uiPriority="39"/>
-    <w:lsdException w:name="caption" w:uiPriority="35" w:qFormat="1"/>
-    <w:lsdException w:name="Title" w:semiHidden="0" w:uiPriority="10" w:unhideWhenUsed="0" w:qFormat="1"/>
-    <w:lsdException w:name="Default Paragraph Font" w:uiPriority="1"/>
-    <w:lsdException w:name="Subtitle" w:semiHidden="0" w:uiPriority="11" w:unhideWhenUsed="0" w:qFormat="1"/>
-    <w:lsdException w:name="Strong" w:semiHidden="0" w:uiPriority="22" w:unhideWhenUsed="0" w:qFormat="1"/>
-    <w:lsdException w:name="Emphasis" w:semiHidden="0" w:uiPriority="20" w:unhideWhenUsed="0" w:qFormat="1"/>
-    <w:lsdException w:name="Table Grid" w:semiHidden="0" w:uiPriority="59" w:unhideWhenUsed="0"/>
-    <w:lsdException w:name="Placeholder Text" w:unhideWhenUsed="0"/>
-    <w:lsdException w:name="No Spacing" w:semiHidden="0" w:uiPriority="1" w:unhideWhenUsed="0" w:qFormat="1"/>
-    <w:lsdException w:name="Light Shading" w:semiHidden="0" w:uiPriority="60" w:unhideWhenUsed="0"/>
-    <w:lsdException w:name="Light List" w:semiHidden="0" w:uiPriority="61" w:unhideWhenUsed="0"/>
-    <w:lsdException w:name="Light Grid" w:semiHidden="0" w:uiPriority="62" w:unhideWhenUsed="0"/>
-    <w:lsdException w:name="Medium Shading 1" w:semiHidden="0" w:uiPriority="63" w:unhideWhenUsed="0"/>
-    <w:lsdException w:name="Medium Shading 2" w:semiHidden="0" w:uiPriority="64" w:unhideWhenUsed="0"/>
-    <w:lsdException w:name="Medium List 1" w:semiHidden="0" w:uiPriority="65" w:unhideWhenUsed="0"/>
-    <w:lsdException w:name="Medium List 2" w:semiHidden="0" w:uiPriority="66" w:unhideWhenUsed="0"/>
-    <w:lsdException w:name="Medium Grid 1" w:semiHidden="0" w:uiPriority="67" w:unhideWhenUsed="0"/>
-    <w:lsdException w:name="Medium Grid 2" w:semiHidden="0" w:uiPriority="68" w:unhideWhenUsed="0"/>
-    <w:lsdException w:name="Medium Grid 3" w:semiHidden="0" w:uiPriority="69" w:unhideWhenUsed="0"/>
-    <w:lsdException w:name="Dark List" w:semiHidden="0" w:uiPriority="70" w:unhideWhenUsed="0"/>
-    <w:lsdException w:name="Colorful Shading" w:semiHidden="0" w:uiPriority="71" w:unhideWhenUsed="0"/>
-    <w:lsdException w:name="Colorful List" w:semiHidden="0" w:uiPriority="72" w:unhideWhenUsed="0"/>
-    <w:lsdException w:name="Colorful Grid" w:semiHidden="0" w:uiPriority="73" w:unhideWhenUsed="0"/>
-    <w:lsdException w:name="Light Shading Accent 1" w:semiHidden="0" w:uiPriority="60" w:unhideWhenUsed="0"/>
-    <w:lsdException w:name="Light List Accent 1" w:semiHidden="0" w:uiPriority="61" w:unhideWhenUsed="0"/>
-    <w:lsdException w:name="Light Grid Accent 1" w:semiHidden="0" w:uiPriority="62" w:unhideWhenUsed="0"/>
-    <w:lsdException w:name="Medium Shading 1 Accent 1" w:semiHidden="0" w:uiPriority="63" w:unhideWhenUsed="0"/>
-    <w:lsdException w:name="Medium Shading 2 Accent 1" w:semiHidden="0" w:uiPriority="64" w:unhideWhenUsed="0"/>
-    <w:lsdException w:name="Medium List 1 Accent 1" w:semiHidden="0" w:uiPriority="65" w:unhideWhenUsed="0"/>
-    <w:lsdException w:name="Revision" w:unhideWhenUsed="0"/>
-    <w:lsdException w:name="List Paragraph" w:semiHidden="0" w:uiPriority="34" w:unhideWhenUsed="0" w:qFormat="1"/>
-    <w:lsdException w:name="Quote" w:semiHidden="0" w:uiPriority="29" w:unhideWhenUsed="0" w:qFormat="1"/>
-    <w:lsdException w:name="Intense Quote" w:semiHidden="0" w:uiPriority="30" w:unhideWhenUsed="0" w:qFormat="1"/>
-    <w:lsdException w:name="Medium List 2 Accent 1" w:semiHidden="0" w:uiPriority="66" w:unhideWhenUsed="0"/>
-    <w:lsdException w:name="Medium Grid 1 Accent 1" w:semiHidden="0" w:uiPriority="67" w:unhideWhenUsed="0"/>
-    <w:lsdException w:name="Medium Grid 2 Accent 1" w:semiHidden="0" w:uiPriority="68" w:unhideWhenUsed="0"/>
-    <w:lsdException w:name="Medium Grid 3 Accent 1" w:semiHidden="0" w:uiPriority="69" w:unhideWhenUsed="0"/>
-    <w:lsdException w:name="Dark List Accent 1" w:semiHidden="0" w:uiPriority="70" w:unhideWhenUsed="0"/>
-    <w:lsdException w:name="Colorful Shading Accent 1" w:semiHidden="0" w:uiPriority="71" w:unhideWhenUsed="0"/>
-    <w:lsdException w:name="Colorful List Accent 1" w:semiHidden="0" w:uiPriority="72" w:unhideWhenUsed="0"/>
-    <w:lsdException w:name="Colorful Grid Accent 1" w:semiHidden="0" w:uiPriority="73" w:unhideWhenUsed="0"/>
-    <w:lsdException w:name="Light Shading Accent 2" w:semiHidden="0" w:uiPriority="60" w:unhideWhenUsed="0"/>
-    <w:lsdException w:name="Light List Accent 2" w:semiHidden="0" w:uiPriority="61" w:unhideWhenUsed="0"/>
-    <w:lsdException w:name="Light Grid Accent 2" w:semiHidden="0" w:uiPriority="62" w:unhideWhenUsed="0"/>
-    <w:lsdException w:name="Medium Shading 1 Accent 2" w:semiHidden="0" w:uiPriority="63" w:unhideWhenUsed="0"/>
-    <w:lsdException w:name="Medium Shading 2 Accent 2" w:semiHidden="0" w:uiPriority="64" w:unhideWhenUsed="0"/>
-    <w:lsdException w:name="Medium List 1 Accent 2" w:semiHidden="0" w:uiPriority="65" w:unhideWhenUsed="0"/>
-    <w:lsdException w:name="Medium List 2 Accent 2" w:semiHidden="0" w:uiPriority="66" w:unhideWhenUsed="0"/>
-    <w:lsdException w:name="Medium Grid 1 Accent 2" w:semiHidden="0" w:uiPriority="67" w:unhideWhenUsed="0"/>
-    <w:lsdException w:name="Medium Grid 2 Accent 2" w:semiHidden="0" w:uiPriority="68" w:unhideWhenUsed="0"/>
-    <w:lsdException w:name="Medium Grid 3 Accent 2" w:semiHidden="0" w:uiPriority="69" w:unhideWhenUsed="0"/>
-    <w:lsdException w:name="Dark List Accent 2" w:semiHidden="0" w:uiPriority="70" w:unhideWhenUsed="0"/>
-    <w:lsdException w:name="Colorful Shading Accent 2" w:semiHidden="0" w:uiPriority="71" w:unhideWhenUsed="0"/>
-    <w:lsdException w:name="Colorful List Accent 2" w:semiHidden="0" w:uiPriority="72" w:unhideWhenUsed="0"/>
-    <w:lsdException w:name="Colorful Grid Accent 2" w:semiHidden="0" w:uiPriority="73" w:unhideWhenUsed="0"/>
-    <w:lsdException w:name="Light Shading Accent 3" w:semiHidden="0" w:uiPriority="60" w:unhideWhenUsed="0"/>
-    <w:lsdException w:name="Light List Accent 3" w:semiHidden="0" w:uiPriority="61" w:unhideWhenUsed="0"/>
-    <w:lsdException w:name="Light Grid Accent 3" w:semiHidden="0" w:uiPriority="62" w:unhideWhenUsed="0"/>
-    <w:lsdException w:name="Medium Shading 1 Accent 3" w:semiHidden="0" w:uiPriority="63" w:unhideWhenUsed="0"/>
-    <w:lsdException w:name="Medium Shading 2 Accent 3" w:semiHidden="0" w:uiPriority="64" w:unhideWhenUsed="0"/>
-    <w:lsdException w:name="Medium List 1 Accent 3" w:semiHidden="0" w:uiPriority="65" w:unhideWhenUsed="0"/>
-    <w:lsdException w:name="Medium List 2 Accent 3" w:semiHidden="0" w:uiPriority="66" w:unhideWhenUsed="0"/>
-    <w:lsdException w:name="Medium Grid 1 Accent 3" w:semiHidden="0" w:uiPriority="67" w:unhideWhenUsed="0"/>
-    <w:lsdException w:name="Medium Grid 2 Accent 3" w:semiHidden="0" w:uiPriority="68" w:unhideWhenUsed="0"/>
-    <w:lsdException w:name="Medium Grid 3 Accent 3" w:semiHidden="0" w:uiPriority="69" w:unhideWhenUsed="0"/>
-    <w:lsdException w:name="Dark List Accent 3" w:semiHidden="0" w:uiPriority="70" w:unhideWhenUsed="0"/>
-    <w:lsdException w:name="Colorful Shading Accent 3" w:semiHidden="0" w:uiPriority="71" w:unhideWhenUsed="0"/>
-    <w:lsdException w:name="Colorful List Accent 3" w:semiHidden="0" w:uiPriority="72" w:unhideWhenUsed="0"/>
-    <w:lsdException w:name="Colorful Grid Accent 3" w:semiHidden="0" w:uiPriority="73" w:unhideWhenUsed="0"/>
-    <w:lsdException w:name="Light Shading Accent 4" w:semiHidden="0" w:uiPriority="60" w:unhideWhenUsed="0"/>
-    <w:lsdException w:name="Light List Accent 4" w:semiHidden="0" w:uiPriority="61" w:unhideWhenUsed="0"/>
-    <w:lsdException w:name="Light Grid Accent 4" w:semiHidden="0" w:uiPriority="62" w:unhideWhenUsed="0"/>
-    <w:lsdException w:name="Medium Shading 1 Accent 4" w:semiHidden="0" w:uiPriority="63" w:unhideWhenUsed="0"/>
-    <w:lsdException w:name="Medium Shading 2 Accent 4" w:semiHidden="0" w:uiPriority="64" w:unhideWhenUsed="0"/>
-    <w:lsdException w:name="Medium List 1 Accent 4" w:semiHidden="0" w:uiPriority="65" w:unhideWhenUsed="0"/>
-    <w:lsdException w:name="Medium List 2 Accent 4" w:semiHidden="0" w:uiPriority="66" w:unhideWhenUsed="0"/>
-    <w:lsdException w:name="Medium Grid 1 Accent 4" w:semiHidden="0" w:uiPriority="67" w:unhideWhenUsed="0"/>
-    <w:lsdException w:name="Medium Grid 2 Accent 4" w:semiHidden="0" w:uiPriority="68" w:unhideWhenUsed="0"/>
-    <w:lsdException w:name="Medium Grid 3 Accent 4" w:semiHidden="0" w:uiPriority="69" w:unhideWhenUsed="0"/>
-    <w:lsdException w:name="Dark List Accent 4" w:semiHidden="0" w:uiPriority="70" w:unhideWhenUsed="0"/>
-    <w:lsdException w:name="Colorful Shading Accent 4" w:semiHidden="0" w:uiPriority="71" w:unhideWhenUsed="0"/>
-    <w:lsdException w:name="Colorful List Accent 4" w:semiHidden="0" w:uiPriority="72" w:unhideWhenUsed="0"/>
-    <w:lsdException w:name="Colorful Grid Accent 4" w:semiHidden="0" w:uiPriority="73" w:unhideWhenUsed="0"/>
-    <w:lsdException w:name="Light Shading Accent 5" w:semiHidden="0" w:uiPriority="60" w:unhideWhenUsed="0"/>
-    <w:lsdException w:name="Light List Accent 5" w:semiHidden="0" w:uiPriority="61" w:unhideWhenUsed="0"/>
-    <w:lsdException w:name="Light Grid Accent 5" w:semiHidden="0" w:uiPriority="62" w:unhideWhenUsed="0"/>
-    <w:lsdException w:name="Medium Shading 1 Accent 5" w:semiHidden="0" w:uiPriority="63" w:unhideWhenUsed="0"/>
-    <w:lsdException w:name="Medium Shading 2 Accent 5" w:semiHidden="0" w:uiPriority="64" w:unhideWhenUsed="0"/>
-    <w:lsdException w:name="Medium List 1 Accent 5" w:semiHidden="0" w:uiPriority="65" w:unhideWhenUsed="0"/>
-    <w:lsdException w:name="Medium List 2 Accent 5" w:semiHidden="0" w:uiPriority="66" w:unhideWhenUsed="0"/>
-    <w:lsdException w:name="Medium Grid 1 Accent 5" w:semiHidden="0" w:uiPriority="67" w:unhideWhenUsed="0"/>
-    <w:lsdException w:name="Medium Grid 2 Accent 5" w:semiHidden="0" w:uiPriority="68" w:unhideWhenUsed="0"/>
-    <w:lsdException w:name="Medium Grid 3 Accent 5" w:semiHidden="0" w:uiPriority="69" w:unhideWhenUsed="0"/>
-    <w:lsdException w:name="Dark List Accent 5" w:semiHidden="0" w:uiPriority="70" w:unhideWhenUsed="0"/>
-    <w:lsdException w:name="Colorful Shading Accent 5" w:semiHidden="0" w:uiPriority="71" w:unhideWhenUsed="0"/>
-    <w:lsdException w:name="Colorful List Accent 5" w:semiHidden="0" w:uiPriority="72" w:unhideWhenUsed="0"/>
-    <w:lsdException w:name="Colorful Grid Accent 5" w:semiHidden="0" w:uiPriority="73" w:unhideWhenUsed="0"/>
-    <w:lsdException w:name="Light Shading Accent 6" w:semiHidden="0" w:uiPriority="60" w:unhideWhenUsed="0"/>
-    <w:lsdException w:name="Light List Accent 6" w:semiHidden="0" w:uiPriority="61" w:unhideWhenUsed="0"/>
-    <w:lsdException w:name="Light Grid Accent 6" w:semiHidden="0" w:uiPriority="62" w:unhideWhenUsed="0"/>
-    <w:lsdException w:name="Medium Shading 1 Accent 6" w:semiHidden="0" w:uiPriority="63" w:unhideWhenUsed="0"/>
-    <w:lsdException w:name="Medium Shading 2 Accent 6" w:semiHidden="0" w:uiPriority="64" w:unhideWhenUsed="0"/>
-    <w:lsdException w:name="Medium List 1 Accent 6" w:semiHidden="0" w:uiPriority="65" w:unhideWhenUsed="0"/>
-    <w:lsdException w:name="Medium List 2 Accent 6" w:semiHidden="0" w:uiPriority="66" w:unhideWhenUsed="0"/>
-    <w:lsdException w:name="Medium Grid 1 Accent 6" w:semiHidden="0" w:uiPriority="67" w:unhideWhenUsed="0"/>
-    <w:lsdException w:name="Medium Grid 2 Accent 6" w:semiHidden="0" w:uiPriority="68" w:unhideWhenUsed="0"/>
-    <w:lsdException w:name="Medium Grid 3 Accent 6" w:semiHidden="0" w:uiPriority="69" w:unhideWhenUsed="0"/>
-    <w:lsdException w:name="Dark List Accent 6" w:semiHidden="0" w:uiPriority="70" w:unhideWhenUsed="0"/>
-    <w:lsdException w:name="Colorful Shading Accent 6" w:semiHidden="0" w:uiPriority="71" w:unhideWhenUsed="0"/>
-    <w:lsdException w:name="Colorful List Accent 6" w:semiHidden="0" w:uiPriority="72" w:unhideWhenUsed="0"/>
-    <w:lsdException w:name="Colorful Grid Accent 6" w:semiHidden="0" w:uiPriority="73" w:unhideWhenUsed="0"/>
-    <w:lsdException w:name="Subtle Emphasis" w:semiHidden="0" w:uiPriority="19" w:unhideWhenUsed="0" w:qFormat="1"/>
-    <w:lsdException w:name="Intense Emphasis" w:semiHidden="0" w:uiPriority="21" w:unhideWhenUsed="0" w:qFormat="1"/>
-    <w:lsdException w:name="Subtle Reference" w:semiHidden="0" w:uiPriority="31" w:unhideWhenUsed="0" w:qFormat="1"/>
-    <w:lsdException w:name="Intense Reference" w:semiHidden="0" w:uiPriority="32" w:unhideWhenUsed="0" w:qFormat="1"/>
-    <w:lsdException w:name="Book Title" w:semiHidden="0" w:uiPriority="33" w:unhideWhenUsed="0" w:qFormat="1"/>
-    <w:lsdException w:name="Bibliography" w:uiPriority="37"/>
-    <w:lsdException w:name="TOC Heading" w:uiPriority="39" w:qFormat="1"/>
+  <w:latentStyles w:defLockedState="0" w:defUIPriority="99" w:defSemiHidden="0" w:defUnhideWhenUsed="0" w:defQFormat="0" w:count="375">
+    <w:lsdException w:name="Normal" w:uiPriority="0" w:qFormat="1"/>
+    <w:lsdException w:name="heading 1" w:uiPriority="9" w:qFormat="1"/>
+    <w:lsdException w:name="heading 2" w:semiHidden="1" w:uiPriority="9" w:unhideWhenUsed="1" w:qFormat="1"/>
+    <w:lsdException w:name="heading 3" w:semiHidden="1" w:uiPriority="9" w:unhideWhenUsed="1" w:qFormat="1"/>
+    <w:lsdException w:name="heading 4" w:semiHidden="1" w:uiPriority="9" w:unhideWhenUsed="1" w:qFormat="1"/>
+    <w:lsdException w:name="heading 5" w:semiHidden="1" w:uiPriority="9" w:unhideWhenUsed="1" w:qFormat="1"/>
+    <w:lsdException w:name="heading 6" w:semiHidden="1" w:uiPriority="9" w:unhideWhenUsed="1" w:qFormat="1"/>
+    <w:lsdException w:name="heading 7" w:semiHidden="1" w:uiPriority="9" w:unhideWhenUsed="1" w:qFormat="1"/>
+    <w:lsdException w:name="heading 8" w:semiHidden="1" w:uiPriority="9" w:unhideWhenUsed="1" w:qFormat="1"/>
+    <w:lsdException w:name="heading 9" w:semiHidden="1" w:uiPriority="9" w:unhideWhenUsed="1" w:qFormat="1"/>
+    <w:lsdException w:name="index 1" w:semiHidden="1" w:unhideWhenUsed="1"/>
+    <w:lsdException w:name="index 2" w:semiHidden="1" w:unhideWhenUsed="1"/>
+    <w:lsdException w:name="index 3" w:semiHidden="1" w:unhideWhenUsed="1"/>
+    <w:lsdException w:name="index 4" w:semiHidden="1" w:unhideWhenUsed="1"/>
+    <w:lsdException w:name="index 5" w:semiHidden="1" w:unhideWhenUsed="1"/>
+    <w:lsdException w:name="index 6" w:semiHidden="1" w:unhideWhenUsed="1"/>
+    <w:lsdException w:name="index 7" w:semiHidden="1" w:unhideWhenUsed="1"/>
+    <w:lsdException w:name="index 8" w:semiHidden="1" w:unhideWhenUsed="1"/>
+    <w:lsdException w:name="index 9" w:semiHidden="1" w:unhideWhenUsed="1"/>
+    <w:lsdException w:name="toc 1" w:semiHidden="1" w:uiPriority="39" w:unhideWhenUsed="1"/>
+    <w:lsdException w:name="toc 2" w:semiHidden="1" w:uiPriority="39" w:unhideWhenUsed="1"/>
+    <w:lsdException w:name="toc 3" w:semiHidden="1" w:uiPriority="39" w:unhideWhenUsed="1"/>
+    <w:lsdException w:name="toc 4" w:semiHidden="1" w:uiPriority="39" w:unhideWhenUsed="1"/>
+    <w:lsdException w:name="toc 5" w:semiHidden="1" w:uiPriority="39" w:unhideWhenUsed="1"/>
+    <w:lsdException w:name="toc 6" w:semiHidden="1" w:uiPriority="39" w:unhideWhenUsed="1"/>
+    <w:lsdException w:name="toc 7" w:semiHidden="1" w:uiPriority="39" w:unhideWhenUsed="1"/>
+    <w:lsdException w:name="toc 8" w:semiHidden="1" w:uiPriority="39" w:unhideWhenUsed="1"/>
+    <w:lsdException w:name="toc 9" w:semiHidden="1" w:uiPriority="39" w:unhideWhenUsed="1"/>
+    <w:lsdException w:name="Normal Indent" w:semiHidden="1" w:unhideWhenUsed="1"/>
+    <w:lsdException w:name="footnote text" w:semiHidden="1" w:unhideWhenUsed="1"/>
+    <w:lsdException w:name="annotation text" w:semiHidden="1" w:unhideWhenUsed="1"/>
+    <w:lsdException w:name="header" w:semiHidden="1" w:unhideWhenUsed="1"/>
+    <w:lsdException w:name="footer" w:semiHidden="1" w:unhideWhenUsed="1"/>
+    <w:lsdException w:name="index heading" w:semiHidden="1" w:unhideWhenUsed="1"/>
+    <w:lsdException w:name="caption" w:semiHidden="1" w:uiPriority="35" w:unhideWhenUsed="1" w:qFormat="1"/>
+    <w:lsdException w:name="table of figures" w:semiHidden="1" w:unhideWhenUsed="1"/>
+    <w:lsdException w:name="envelope address" w:semiHidden="1" w:unhideWhenUsed="1"/>
+    <w:lsdException w:name="envelope return" w:semiHidden="1" w:unhideWhenUsed="1"/>
+    <w:lsdException w:name="footnote reference" w:semiHidden="1" w:unhideWhenUsed="1"/>
+    <w:lsdException w:name="annotation reference" w:semiHidden="1" w:unhideWhenUsed="1"/>
+    <w:lsdException w:name="line number" w:semiHidden="1" w:unhideWhenUsed="1"/>
+    <w:lsdException w:name="page number" w:semiHidden="1" w:unhideWhenUsed="1"/>
+    <w:lsdException w:name="endnote reference" w:semiHidden="1" w:unhideWhenUsed="1"/>
+    <w:lsdException w:name="endnote text" w:semiHidden="1" w:unhideWhenUsed="1"/>
+    <w:lsdException w:name="table of authorities" w:semiHidden="1" w:unhideWhenUsed="1"/>
+    <w:lsdException w:name="macro" w:semiHidden="1" w:unhideWhenUsed="1"/>
+    <w:lsdException w:name="toa heading" w:semiHidden="1" w:unhideWhenUsed="1"/>
+    <w:lsdException w:name="List" w:semiHidden="1" w:unhideWhenUsed="1"/>
+    <w:lsdException w:name="List Bullet" w:semiHidden="1" w:unhideWhenUsed="1"/>
+    <w:lsdException w:name="List Number" w:semiHidden="1" w:unhideWhenUsed="1"/>
+    <w:lsdException w:name="List 2" w:semiHidden="1" w:unhideWhenUsed="1"/>
+    <w:lsdException w:name="List 3" w:semiHidden="1" w:unhideWhenUsed="1"/>
+    <w:lsdException w:name="List 4" w:semiHidden="1" w:unhideWhenUsed="1"/>
+    <w:lsdException w:name="List 5" w:semiHidden="1" w:unhideWhenUsed="1"/>
+    <w:lsdException w:name="List Bullet 2" w:semiHidden="1" w:unhideWhenUsed="1"/>
+    <w:lsdException w:name="List Bullet 3" w:semiHidden="1" w:unhideWhenUsed="1"/>
+    <w:lsdException w:name="List Bullet 4" w:semiHidden="1" w:unhideWhenUsed="1"/>
+    <w:lsdException w:name="List Bullet 5" w:semiHidden="1" w:unhideWhenUsed="1"/>
+    <w:lsdException w:name="List Number 2" w:semiHidden="1" w:unhideWhenUsed="1"/>
+    <w:lsdException w:name="List Number 3" w:semiHidden="1" w:unhideWhenUsed="1"/>
+    <w:lsdException w:name="List Number 4" w:semiHidden="1" w:unhideWhenUsed="1"/>
+    <w:lsdException w:name="List Number 5" w:semiHidden="1" w:unhideWhenUsed="1"/>
+    <w:lsdException w:name="Title" w:uiPriority="10" w:qFormat="1"/>
+    <w:lsdException w:name="Closing" w:semiHidden="1" w:unhideWhenUsed="1"/>
+    <w:lsdException w:name="Signature" w:semiHidden="1" w:unhideWhenUsed="1"/>
+    <w:lsdException w:name="Default Paragraph Font" w:semiHidden="1" w:uiPriority="1" w:unhideWhenUsed="1"/>
+    <w:lsdException w:name="Body Text" w:semiHidden="1" w:unhideWhenUsed="1"/>
+    <w:lsdException w:name="Body Text Indent" w:semiHidden="1" w:unhideWhenUsed="1"/>
+    <w:lsdException w:name="List Continue" w:semiHidden="1" w:unhideWhenUsed="1"/>
+    <w:lsdException w:name="List Continue 2" w:semiHidden="1" w:unhideWhenUsed="1"/>
+    <w:lsdException w:name="List Continue 3" w:semiHidden="1" w:unhideWhenUsed="1"/>
+    <w:lsdException w:name="List Continue 4" w:semiHidden="1" w:unhideWhenUsed="1"/>
+    <w:lsdException w:name="List Continue 5" w:semiHidden="1" w:unhideWhenUsed="1"/>
+    <w:lsdException w:name="Message Header" w:semiHidden="1" w:unhideWhenUsed="1"/>
+    <w:lsdException w:name="Subtitle" w:uiPriority="11" w:qFormat="1"/>
+    <w:lsdException w:name="Salutation" w:semiHidden="1" w:unhideWhenUsed="1"/>
+    <w:lsdException w:name="Date" w:semiHidden="1" w:unhideWhenUsed="1"/>
+    <w:lsdException w:name="Body Text First Indent" w:semiHidden="1" w:unhideWhenUsed="1"/>
+    <w:lsdException w:name="Body Text First Indent 2" w:semiHidden="1" w:unhideWhenUsed="1"/>
+    <w:lsdException w:name="Note Heading" w:semiHidden="1" w:unhideWhenUsed="1"/>
+    <w:lsdException w:name="Body Text 2" w:semiHidden="1" w:unhideWhenUsed="1"/>
+    <w:lsdException w:name="Body Text 3" w:semiHidden="1" w:unhideWhenUsed="1"/>
+    <w:lsdException w:name="Body Text Indent 2" w:semiHidden="1" w:unhideWhenUsed="1"/>
+    <w:lsdException w:name="Body Text Indent 3" w:semiHidden="1" w:unhideWhenUsed="1"/>
+    <w:lsdException w:name="Block Text" w:semiHidden="1" w:unhideWhenUsed="1"/>
+    <w:lsdException w:name="Hyperlink" w:semiHidden="1" w:unhideWhenUsed="1"/>
+    <w:lsdException w:name="FollowedHyperlink" w:semiHidden="1" w:unhideWhenUsed="1"/>
+    <w:lsdException w:name="Strong" w:uiPriority="22" w:qFormat="1"/>
+    <w:lsdException w:name="Emphasis" w:uiPriority="20" w:qFormat="1"/>
+    <w:lsdException w:name="Document Map" w:semiHidden="1" w:unhideWhenUsed="1"/>
+    <w:lsdException w:name="Plain Text" w:semiHidden="1" w:unhideWhenUsed="1"/>
+    <w:lsdException w:name="E-mail Signature" w:semiHidden="1" w:unhideWhenUsed="1"/>
+    <w:lsdException w:name="HTML Top of Form" w:semiHidden="1" w:unhideWhenUsed="1"/>
+    <w:lsdException w:name="HTML Bottom of Form" w:semiHidden="1" w:unhideWhenUsed="1"/>
+    <w:lsdException w:name="Normal (Web)" w:semiHidden="1" w:unhideWhenUsed="1"/>
+    <w:lsdException w:name="HTML Acronym" w:semiHidden="1" w:unhideWhenUsed="1"/>
+    <w:lsdException w:name="HTML Address" w:semiHidden="1" w:unhideWhenUsed="1"/>
+    <w:lsdException w:name="HTML Cite" w:semiHidden="1" w:unhideWhenUsed="1"/>
+    <w:lsdException w:name="HTML Code" w:semiHidden="1" w:unhideWhenUsed="1"/>
+    <w:lsdException w:name="HTML Definition" w:semiHidden="1" w:unhideWhenUsed="1"/>
+    <w:lsdException w:name="HTML Keyboard" w:semiHidden="1" w:unhideWhenUsed="1"/>
+    <w:lsdException w:name="HTML Preformatted" w:semiHidden="1" w:unhideWhenUsed="1"/>
+    <w:lsdException w:name="HTML Sample" w:semiHidden="1" w:unhideWhenUsed="1"/>
+    <w:lsdException w:name="HTML Typewriter" w:semiHidden="1" w:unhideWhenUsed="1"/>
+    <w:lsdException w:name="HTML Variable" w:semiHidden="1" w:unhideWhenUsed="1"/>
+    <w:lsdException w:name="Normal Table" w:semiHidden="1" w:unhideWhenUsed="1"/>
+    <w:lsdException w:name="annotation subject" w:semiHidden="1" w:unhideWhenUsed="1"/>
+    <w:lsdException w:name="No List" w:semiHidden="1" w:unhideWhenUsed="1"/>
+    <w:lsdException w:name="Outline List 1" w:semiHidden="1" w:unhideWhenUsed="1"/>
+    <w:lsdException w:name="Outline List 2" w:semiHidden="1" w:unhideWhenUsed="1"/>
+    <w:lsdException w:name="Outline List 3" w:semiHidden="1" w:unhideWhenUsed="1"/>
+    <w:lsdException w:name="Table Simple 1" w:semiHidden="1" w:unhideWhenUsed="1"/>
+    <w:lsdException w:name="Table Simple 2" w:semiHidden="1" w:unhideWhenUsed="1"/>
+    <w:lsdException w:name="Table Simple 3" w:semiHidden="1" w:unhideWhenUsed="1"/>
+    <w:lsdException w:name="Table Classic 1" w:semiHidden="1" w:unhideWhenUsed="1"/>
+    <w:lsdException w:name="Table Classic 2" w:semiHidden="1" w:unhideWhenUsed="1"/>
+    <w:lsdException w:name="Table Classic 3" w:semiHidden="1" w:unhideWhenUsed="1"/>
+    <w:lsdException w:name="Table Classic 4" w:semiHidden="1" w:unhideWhenUsed="1"/>
+    <w:lsdException w:name="Table Colorful 1" w:semiHidden="1" w:unhideWhenUsed="1"/>
+    <w:lsdException w:name="Table Colorful 2" w:semiHidden="1" w:unhideWhenUsed="1"/>
+    <w:lsdException w:name="Table Colorful 3" w:semiHidden="1" w:unhideWhenUsed="1"/>
+    <w:lsdException w:name="Table Columns 1" w:semiHidden="1" w:unhideWhenUsed="1"/>
+    <w:lsdException w:name="Table Columns 2" w:semiHidden="1" w:unhideWhenUsed="1"/>
+    <w:lsdException w:name="Table Columns 3" w:semiHidden="1" w:unhideWhenUsed="1"/>
+    <w:lsdException w:name="Table Columns 4" w:semiHidden="1" w:unhideWhenUsed="1"/>
+    <w:lsdException w:name="Table Columns 5" w:semiHidden="1" w:unhideWhenUsed="1"/>
+    <w:lsdException w:name="Table Grid 1" w:semiHidden="1" w:unhideWhenUsed="1"/>
+    <w:lsdException w:name="Table Grid 2" w:semiHidden="1" w:unhideWhenUsed="1"/>
+    <w:lsdException w:name="Table Grid 3" w:semiHidden="1" w:unhideWhenUsed="1"/>
+    <w:lsdException w:name="Table Grid 4" w:semiHidden="1" w:unhideWhenUsed="1"/>
+    <w:lsdException w:name="Table Grid 5" w:semiHidden="1" w:unhideWhenUsed="1"/>
+    <w:lsdException w:name="Table Grid 6" w:semiHidden="1" w:unhideWhenUsed="1"/>
+    <w:lsdException w:name="Table Grid 7" w:semiHidden="1" w:unhideWhenUsed="1"/>
+    <w:lsdException w:name="Table Grid 8" w:semiHidden="1" w:unhideWhenUsed="1"/>
+    <w:lsdException w:name="Table List 1" w:semiHidden="1" w:unhideWhenUsed="1"/>
+    <w:lsdException w:name="Table List 2" w:semiHidden="1" w:unhideWhenUsed="1"/>
+    <w:lsdException w:name="Table List 3" w:semiHidden="1" w:unhideWhenUsed="1"/>
+    <w:lsdException w:name="Table List 4" w:semiHidden="1" w:unhideWhenUsed="1"/>
+    <w:lsdException w:name="Table List 5" w:semiHidden="1" w:unhideWhenUsed="1"/>
+    <w:lsdException w:name="Table List 6" w:semiHidden="1" w:unhideWhenUsed="1"/>
+    <w:lsdException w:name="Table List 7" w:semiHidden="1" w:unhideWhenUsed="1"/>
+    <w:lsdException w:name="Table List 8" w:semiHidden="1" w:unhideWhenUsed="1"/>
+    <w:lsdException w:name="Table 3D effects 1" w:semiHidden="1" w:unhideWhenUsed="1"/>
+    <w:lsdException w:name="Table 3D effects 2" w:semiHidden="1" w:unhideWhenUsed="1"/>
+    <w:lsdException w:name="Table 3D effects 3" w:semiHidden="1" w:unhideWhenUsed="1"/>
+    <w:lsdException w:name="Table Contemporary" w:semiHidden="1" w:unhideWhenUsed="1"/>
+    <w:lsdException w:name="Table Elegant" w:semiHidden="1" w:unhideWhenUsed="1"/>
+    <w:lsdException w:name="Table Professional" w:semiHidden="1" w:unhideWhenUsed="1"/>
+    <w:lsdException w:name="Table Subtle 1" w:semiHidden="1" w:unhideWhenUsed="1"/>
+    <w:lsdException w:name="Table Subtle 2" w:semiHidden="1" w:unhideWhenUsed="1"/>
+    <w:lsdException w:name="Table Web 1" w:semiHidden="1" w:unhideWhenUsed="1"/>
+    <w:lsdException w:name="Table Web 2" w:semiHidden="1" w:unhideWhenUsed="1"/>
+    <w:lsdException w:name="Table Web 3" w:semiHidden="1" w:unhideWhenUsed="1"/>
+    <w:lsdException w:name="Balloon Text" w:semiHidden="1" w:unhideWhenUsed="1"/>
+    <w:lsdException w:name="Table Grid" w:semiHidden="1" w:uiPriority="59" w:unhideWhenUsed="1"/>
+    <w:lsdException w:name="Table Theme" w:semiHidden="1" w:unhideWhenUsed="1"/>
+    <w:lsdException w:name="Placeholder Text" w:semiHidden="1"/>
+    <w:lsdException w:name="No Spacing" w:uiPriority="1" w:qFormat="1"/>
+    <w:lsdException w:name="Light Shading" w:uiPriority="60"/>
+    <w:lsdException w:name="Light List" w:uiPriority="61"/>
+    <w:lsdException w:name="Light Grid" w:uiPriority="62"/>
+    <w:lsdException w:name="Medium Shading 1" w:uiPriority="63"/>
+    <w:lsdException w:name="Medium Shading 2" w:uiPriority="64"/>
+    <w:lsdException w:name="Medium List 1" w:uiPriority="65"/>
+    <w:lsdException w:name="Medium List 2" w:uiPriority="66"/>
+    <w:lsdException w:name="Medium Grid 1" w:uiPriority="67"/>
+    <w:lsdException w:name="Medium Grid 2" w:uiPriority="68"/>
+    <w:lsdException w:name="Medium Grid 3" w:uiPriority="69"/>
+    <w:lsdException w:name="Dark List" w:uiPriority="70"/>
+    <w:lsdException w:name="Colorful Shading" w:uiPriority="71"/>
+    <w:lsdException w:name="Colorful List" w:uiPriority="72"/>
+    <w:lsdException w:name="Colorful Grid" w:uiPriority="73"/>
+    <w:lsdException w:name="Light Shading Accent 1" w:uiPriority="60"/>
+    <w:lsdException w:name="Light List Accent 1" w:uiPriority="61"/>
+    <w:lsdException w:name="Light Grid Accent 1" w:uiPriority="62"/>
+    <w:lsdException w:name="Medium Shading 1 Accent 1" w:uiPriority="63"/>
+    <w:lsdException w:name="Medium Shading 2 Accent 1" w:uiPriority="64"/>
+    <w:lsdException w:name="Medium List 1 Accent 1" w:uiPriority="65"/>
+    <w:lsdException w:name="Revision" w:semiHidden="1"/>
+    <w:lsdException w:name="List Paragraph" w:uiPriority="34" w:qFormat="1"/>
+    <w:lsdException w:name="Quote" w:uiPriority="29" w:qFormat="1"/>
+    <w:lsdException w:name="Intense Quote" w:uiPriority="30" w:qFormat="1"/>
+    <w:lsdException w:name="Medium List 2 Accent 1" w:uiPriority="66"/>
+    <w:lsdException w:name="Medium Grid 1 Accent 1" w:uiPriority="67"/>
+    <w:lsdException w:name="Medium Grid 2 Accent 1" w:uiPriority="68"/>
+    <w:lsdException w:name="Medium Grid 3 Accent 1" w:uiPriority="69"/>
+    <w:lsdException w:name="Dark List Accent 1" w:uiPriority="70"/>
+    <w:lsdException w:name="Colorful Shading Accent 1" w:uiPriority="71"/>
+    <w:lsdException w:name="Colorful List Accent 1" w:uiPriority="72"/>
+    <w:lsdException w:name="Colorful Grid Accent 1" w:uiPriority="73"/>
+    <w:lsdException w:name="Light Shading Accent 2" w:uiPriority="60"/>
+    <w:lsdException w:name="Light List Accent 2" w:uiPriority="61"/>
+    <w:lsdException w:name="Light Grid Accent 2" w:uiPriority="62"/>
+    <w:lsdException w:name="Medium Shading 1 Accent 2" w:uiPriority="63"/>
+    <w:lsdException w:name="Medium Shading 2 Accent 2" w:uiPriority="64"/>
+    <w:lsdException w:name="Medium List 1 Accent 2" w:uiPriority="65"/>
+    <w:lsdException w:name="Medium List 2 Accent 2" w:uiPriority="66"/>
+    <w:lsdException w:name="Medium Grid 1 Accent 2" w:uiPriority="67"/>
+    <w:lsdException w:name="Medium Grid 2 Accent 2" w:uiPriority="68"/>
+    <w:lsdException w:name="Medium Grid 3 Accent 2" w:uiPriority="69"/>
+    <w:lsdException w:name="Dark List Accent 2" w:uiPriority="70"/>
+    <w:lsdException w:name="Colorful Shading Accent 2" w:uiPriority="71"/>
+    <w:lsdException w:name="Colorful List Accent 2" w:uiPriority="72"/>
+    <w:lsdException w:name="Colorful Grid Accent 2" w:uiPriority="73"/>
+    <w:lsdException w:name="Light Shading Accent 3" w:uiPriority="60"/>
+    <w:lsdException w:name="Light List Accent 3" w:uiPriority="61"/>
+    <w:lsdException w:name="Light Grid Accent 3" w:uiPriority="62"/>
+    <w:lsdException w:name="Medium Shading 1 Accent 3" w:uiPriority="63"/>
+    <w:lsdException w:name="Medium Shading 2 Accent 3" w:uiPriority="64"/>
+    <w:lsdException w:name="Medium List 1 Accent 3" w:uiPriority="65"/>
+    <w:lsdException w:name="Medium List 2 Accent 3" w:uiPriority="66"/>
+    <w:lsdException w:name="Medium Grid 1 Accent 3" w:uiPriority="67"/>
+    <w:lsdException w:name="Medium Grid 2 Accent 3" w:uiPriority="68"/>
+    <w:lsdException w:name="Medium Grid 3 Accent 3" w:uiPriority="69"/>
+    <w:lsdException w:name="Dark List Accent 3" w:uiPriority="70"/>
+    <w:lsdException w:name="Colorful Shading Accent 3" w:uiPriority="71"/>
+    <w:lsdException w:name="Colorful List Accent 3" w:uiPriority="72"/>
+    <w:lsdException w:name="Colorful Grid Accent 3" w:uiPriority="73"/>
+    <w:lsdException w:name="Light Shading Accent 4" w:uiPriority="60"/>
+    <w:lsdException w:name="Light List Accent 4" w:uiPriority="61"/>
+    <w:lsdException w:name="Light Grid Accent 4" w:uiPriority="62"/>
+    <w:lsdException w:name="Medium Shading 1 Accent 4" w:uiPriority="63"/>
+    <w:lsdException w:name="Medium Shading 2 Accent 4" w:uiPriority="64"/>
+    <w:lsdException w:name="Medium List 1 Accent 4" w:uiPriority="65"/>
+    <w:lsdException w:name="Medium List 2 Accent 4" w:uiPriority="66"/>
+    <w:lsdException w:name="Medium Grid 1 Accent 4" w:uiPriority="67"/>
+    <w:lsdException w:name="Medium Grid 2 Accent 4" w:uiPriority="68"/>
+    <w:lsdException w:name="Medium Grid 3 Accent 4" w:uiPriority="69"/>
+    <w:lsdException w:name="Dark List Accent 4" w:uiPriority="70"/>
+    <w:lsdException w:name="Colorful Shading Accent 4" w:uiPriority="71"/>
+    <w:lsdException w:name="Colorful List Accent 4" w:uiPriority="72"/>
+    <w:lsdException w:name="Colorful Grid Accent 4" w:uiPriority="73"/>
+    <w:lsdException w:name="Light Shading Accent 5" w:uiPriority="60"/>
+    <w:lsdException w:name="Light List Accent 5" w:uiPriority="61"/>
+    <w:lsdException w:name="Light Grid Accent 5" w:uiPriority="62"/>
+    <w:lsdException w:name="Medium Shading 1 Accent 5" w:uiPriority="63"/>
+    <w:lsdException w:name="Medium Shading 2 Accent 5" w:uiPriority="64"/>
+    <w:lsdException w:name="Medium List 1 Accent 5" w:uiPriority="65"/>
+    <w:lsdException w:name="Medium List 2 Accent 5" w:uiPriority="66"/>
+    <w:lsdException w:name="Medium Grid 1 Accent 5" w:uiPriority="67"/>
+    <w:lsdException w:name="Medium Grid 2 Accent 5" w:uiPriority="68"/>
+    <w:lsdException w:name="Medium Grid 3 Accent 5" w:uiPriority="69"/>
+    <w:lsdException w:name="Dark List Accent 5" w:uiPriority="70"/>
+    <w:lsdException w:name="Colorful Shading Accent 5" w:uiPriority="71"/>
+    <w:lsdException w:name="Colorful List Accent 5" w:uiPriority="72"/>
+    <w:lsdException w:name="Colorful Grid Accent 5" w:uiPriority="73"/>
+    <w:lsdException w:name="Light Shading Accent 6" w:uiPriority="60"/>
+    <w:lsdException w:name="Light List Accent 6" w:uiPriority="61"/>
+    <w:lsdException w:name="Light Grid Accent 6" w:uiPriority="62"/>
+    <w:lsdException w:name="Medium Shading 1 Accent 6" w:uiPriority="63"/>
+    <w:lsdException w:name="Medium Shading 2 Accent 6" w:uiPriority="64"/>
+    <w:lsdException w:name="Medium List 1 Accent 6" w:uiPriority="65"/>
+    <w:lsdException w:name="Medium List 2 Accent 6" w:uiPriority="66"/>
+    <w:lsdException w:name="Medium Grid 1 Accent 6" w:uiPriority="67"/>
+    <w:lsdException w:name="Medium Grid 2 Accent 6" w:uiPriority="68"/>
+    <w:lsdException w:name="Medium Grid 3 Accent 6" w:uiPriority="69"/>
+    <w:lsdException w:name="Dark List Accent 6" w:uiPriority="70"/>
+    <w:lsdException w:name="Colorful Shading Accent 6" w:uiPriority="71"/>
+    <w:lsdException w:name="Colorful List Accent 6" w:uiPriority="72"/>
+    <w:lsdException w:name="Colorful Grid Accent 6" w:uiPriority="73"/>
+    <w:lsdException w:name="Subtle Emphasis" w:uiPriority="19" w:qFormat="1"/>
+    <w:lsdException w:name="Intense Emphasis" w:uiPriority="21" w:qFormat="1"/>
+    <w:lsdException w:name="Subtle Reference" w:uiPriority="31" w:qFormat="1"/>
+    <w:lsdException w:name="Intense Reference" w:uiPriority="32" w:qFormat="1"/>
+    <w:lsdException w:name="Book Title" w:uiPriority="33" w:qFormat="1"/>
+    <w:lsdException w:name="Bibliography" w:semiHidden="1" w:uiPriority="37" w:unhideWhenUsed="1"/>
+    <w:lsdException w:name="TOC Heading" w:semiHidden="1" w:uiPriority="39" w:unhideWhenUsed="1" w:qFormat="1"/>
+    <w:lsdException w:name="Plain Table 1" w:uiPriority="41"/>
+    <w:lsdException w:name="Plain Table 2" w:uiPriority="42"/>
+    <w:lsdException w:name="Plain Table 3" w:uiPriority="43"/>
+    <w:lsdException w:name="Plain Table 4" w:uiPriority="44"/>
+    <w:lsdException w:name="Plain Table 5" w:uiPriority="45"/>
+    <w:lsdException w:name="Grid Table Light" w:uiPriority="40"/>
+    <w:lsdException w:name="Grid Table 1 Light" w:uiPriority="46"/>
+    <w:lsdException w:name="Grid Table 2" w:uiPriority="47"/>
+    <w:lsdException w:name="Grid Table 3" w:uiPriority="48"/>
+    <w:lsdException w:name="Grid Table 4" w:uiPriority="49"/>
+    <w:lsdException w:name="Grid Table 5 Dark" w:uiPriority="50"/>
+    <w:lsdException w:name="Grid Table 6 Colorful" w:uiPriority="51"/>
+    <w:lsdException w:name="Grid Table 7 Colorful" w:uiPriority="52"/>
+    <w:lsdException w:name="Grid Table 1 Light Accent 1" w:uiPriority="46"/>
+    <w:lsdException w:name="Grid Table 2 Accent 1" w:uiPriority="47"/>
+    <w:lsdException w:name="Grid Table 3 Accent 1" w:uiPriority="48"/>
+    <w:lsdException w:name="Grid Table 4 Accent 1" w:uiPriority="49"/>
+    <w:lsdException w:name="Grid Table 5 Dark Accent 1" w:uiPriority="50"/>
+    <w:lsdException w:name="Grid Table 6 Colorful Accent 1" w:uiPriority="51"/>
+    <w:lsdException w:name="Grid Table 7 Colorful Accent 1" w:uiPriority="52"/>
+    <w:lsdException w:name="Grid Table 1 Light Accent 2" w:uiPriority="46"/>
+    <w:lsdException w:name="Grid Table 2 Accent 2" w:uiPriority="47"/>
+    <w:lsdException w:name="Grid Table 3 Accent 2" w:uiPriority="48"/>
+    <w:lsdException w:name="Grid Table 4 Accent 2" w:uiPriority="49"/>
+    <w:lsdException w:name="Grid Table 5 Dark Accent 2" w:uiPriority="50"/>
+    <w:lsdException w:name="Grid Table 6 Colorful Accent 2" w:uiPriority="51"/>
+    <w:lsdException w:name="Grid Table 7 Colorful Accent 2" w:uiPriority="52"/>
+    <w:lsdException w:name="Grid Table 1 Light Accent 3" w:uiPriority="46"/>
+    <w:lsdException w:name="Grid Table 2 Accent 3" w:uiPriority="47"/>
+    <w:lsdException w:name="Grid Table 3 Accent 3" w:uiPriority="48"/>
+    <w:lsdException w:name="Grid Table 4 Accent 3" w:uiPriority="49"/>
+    <w:lsdException w:name="Grid Table 5 Dark Accent 3" w:uiPriority="50"/>
+    <w:lsdException w:name="Grid Table 6 Colorful Accent 3" w:uiPriority="51"/>
+    <w:lsdException w:name="Grid Table 7 Colorful Accent 3" w:uiPriority="52"/>
+    <w:lsdException w:name="Grid Table 1 Light Accent 4" w:uiPriority="46"/>
+    <w:lsdException w:name="Grid Table 2 Accent 4" w:uiPriority="47"/>
+    <w:lsdException w:name="Grid Table 3 Accent 4" w:uiPriority="48"/>
+    <w:lsdException w:name="Grid Table 4 Accent 4" w:uiPriority="49"/>
+    <w:lsdException w:name="Grid Table 5 Dark Accent 4" w:uiPriority="50"/>
+    <w:lsdException w:name="Grid Table 6 Colorful Accent 4" w:uiPriority="51"/>
+    <w:lsdException w:name="Grid Table 7 Colorful Accent 4" w:uiPriority="52"/>
+    <w:lsdException w:name="Grid Table 1 Light Accent 5" w:uiPriority="46"/>
+    <w:lsdException w:name="Grid Table 2 Accent 5" w:uiPriority="47"/>
+    <w:lsdException w:name="Grid Table 3 Accent 5" w:uiPriority="48"/>
+    <w:lsdException w:name="Grid Table 4 Accent 5" w:uiPriority="49"/>
+    <w:lsdException w:name="Grid Table 5 Dark Accent 5" w:uiPriority="50"/>
+    <w:lsdException w:name="Grid Table 6 Colorful Accent 5" w:uiPriority="51"/>
+    <w:lsdException w:name="Grid Table 7 Colorful Accent 5" w:uiPriority="52"/>
+    <w:lsdException w:name="Grid Table 1 Light Accent 6" w:uiPriority="46"/>
+    <w:lsdException w:name="Grid Table 2 Accent 6" w:uiPriority="47"/>
+    <w:lsdException w:name="Grid Table 3 Accent 6" w:uiPriority="48"/>
+    <w:lsdException w:name="Grid Table 4 Accent 6" w:uiPriority="49"/>
+    <w:lsdException w:name="Grid Table 5 Dark Accent 6" w:uiPriority="50"/>
+    <w:lsdException w:name="Grid Table 6 Colorful Accent 6" w:uiPriority="51"/>
+    <w:lsdException w:name="Grid Table 7 Colorful Accent 6" w:uiPriority="52"/>
+    <w:lsdException w:name="List Table 1 Light" w:uiPriority="46"/>
+    <w:lsdException w:name="List Table 2" w:uiPriority="47"/>
+    <w:lsdException w:name="List Table 3" w:uiPriority="48"/>
+    <w:lsdException w:name="List Table 4" w:uiPriority="49"/>
+    <w:lsdException w:name="List Table 5 Dark" w:uiPriority="50"/>
+    <w:lsdException w:name="List Table 6 Colorful" w:uiPriority="51"/>
+    <w:lsdException w:name="List Table 7 Colorful" w:uiPriority="52"/>
+    <w:lsdException w:name="List Table 1 Light Accent 1" w:uiPriority="46"/>
+    <w:lsdException w:name="List Table 2 Accent 1" w:uiPriority="47"/>
+    <w:lsdException w:name="List Table 3 Accent 1" w:uiPriority="48"/>
+    <w:lsdException w:name="List Table 4 Accent 1" w:uiPriority="49"/>
+    <w:lsdException w:name="List Table 5 Dark Accent 1" w:uiPriority="50"/>
+    <w:lsdException w:name="List Table 6 Colorful Accent 1" w:uiPriority="51"/>
+    <w:lsdException w:name="List Table 7 Colorful Accent 1" w:uiPriority="52"/>
+    <w:lsdException w:name="List Table 1 Light Accent 2" w:uiPriority="46"/>
+    <w:lsdException w:name="List Table 2 Accent 2" w:uiPriority="47"/>
+    <w:lsdException w:name="List Table 3 Accent 2" w:uiPriority="48"/>
+    <w:lsdException w:name="List Table 4 Accent 2" w:uiPriority="49"/>
+    <w:lsdException w:name="List Table 5 Dark Accent 2" w:uiPriority="50"/>
+    <w:lsdException w:name="List Table 6 Colorful Accent 2" w:uiPriority="51"/>
+    <w:lsdException w:name="List Table 7 Colorful Accent 2" w:uiPriority="52"/>
+    <w:lsdException w:name="List Table 1 Light Accent 3" w:uiPriority="46"/>
+    <w:lsdException w:name="List Table 2 Accent 3" w:uiPriority="47"/>
+    <w:lsdException w:name="List Table 3 Accent 3" w:uiPriority="48"/>
+    <w:lsdException w:name="List Table 4 Accent 3" w:uiPriority="49"/>
+    <w:lsdException w:name="List Table 5 Dark Accent 3" w:uiPriority="50"/>
+    <w:lsdException w:name="List Table 6 Colorful Accent 3" w:uiPriority="51"/>
+    <w:lsdException w:name="List Table 7 Colorful Accent 3" w:uiPriority="52"/>
+    <w:lsdException w:name="List Table 1 Light Accent 4" w:uiPriority="46"/>
+    <w:lsdException w:name="List Table 2 Accent 4" w:uiPriority="47"/>
+    <w:lsdException w:name="List Table 3 Accent 4" w:uiPriority="48"/>
+    <w:lsdException w:name="List Table 4 Accent 4" w:uiPriority="49"/>
+    <w:lsdException w:name="List Table 5 Dark Accent 4" w:uiPriority="50"/>
+    <w:lsdException w:name="List Table 6 Colorful Accent 4" w:uiPriority="51"/>
+    <w:lsdException w:name="List Table 7 Colorful Accent 4" w:uiPriority="52"/>
+    <w:lsdException w:name="List Table 1 Light Accent 5" w:uiPriority="46"/>
+    <w:lsdException w:name="List Table 2 Accent 5" w:uiPriority="47"/>
+    <w:lsdException w:name="List Table 3 Accent 5" w:uiPriority="48"/>
+    <w:lsdException w:name="List Table 4 Accent 5" w:uiPriority="49"/>
+    <w:lsdException w:name="List Table 5 Dark Accent 5" w:uiPriority="50"/>
+    <w:lsdException w:name="List Table 6 Colorful Accent 5" w:uiPriority="51"/>
+    <w:lsdException w:name="List Table 7 Colorful Accent 5" w:uiPriority="52"/>
+    <w:lsdException w:name="List Table 1 Light Accent 6" w:uiPriority="46"/>
+    <w:lsdException w:name="List Table 2 Accent 6" w:uiPriority="47"/>
+    <w:lsdException w:name="List Table 3 Accent 6" w:uiPriority="48"/>
+    <w:lsdException w:name="List Table 4 Accent 6" w:uiPriority="49"/>
+    <w:lsdException w:name="List Table 5 Dark Accent 6" w:uiPriority="50"/>
+    <w:lsdException w:name="List Table 6 Colorful Accent 6" w:uiPriority="51"/>
+    <w:lsdException w:name="List Table 7 Colorful Accent 6" w:uiPriority="52"/>
+    <w:lsdException w:name="Mention" w:semiHidden="1" w:unhideWhenUsed="1"/>
+    <w:lsdException w:name="Smart Hyperlink" w:semiHidden="1" w:unhideWhenUsed="1"/>
+    <w:lsdException w:name="Hashtag" w:semiHidden="1" w:unhideWhenUsed="1"/>
+    <w:lsdException w:name="Unresolved Mention" w:semiHidden="1" w:unhideWhenUsed="1"/>
   </w:latentStyles>
   <w:style w:type="paragraph" w:default="1" w:styleId="Normal">
     <w:name w:val="Normal"/>
@@ -1143,206 +1979,7 @@
   <w:style w:type="character" w:default="1" w:styleId="DefaultParagraphFont">
     <w:name w:val="Default Paragraph Font"/>
     <w:uiPriority w:val="1"/>
-    <w:unhideWhenUsed/>
-  </w:style>
-  <w:style w:type="table" w:default="1" w:styleId="TableNormal">
-    <w:name w:val="Normal Table"/>
-    <w:uiPriority w:val="99"/>
     <w:semiHidden/>
-    <w:unhideWhenUsed/>
-    <w:tblPr>
-      <w:tblInd w:w="0" w:type="dxa"/>
-      <w:tblCellMar>
-        <w:top w:w="0" w:type="dxa"/>
-        <w:left w:w="108" w:type="dxa"/>
-        <w:bottom w:w="0" w:type="dxa"/>
-        <w:right w:w="108" w:type="dxa"/>
-      </w:tblCellMar>
-    </w:tblPr>
-  </w:style>
-  <w:style w:type="numbering" w:default="1" w:styleId="NoList">
-    <w:name w:val="No List"/>
-    <w:uiPriority w:val="99"/>
-    <w:semiHidden/>
-    <w:unhideWhenUsed/>
-  </w:style>
-  <w:style w:type="paragraph" w:styleId="ListParagraph">
-    <w:name w:val="List Paragraph"/>
-    <w:basedOn w:val="Normal"/>
-    <w:uiPriority w:val="34"/>
-    <w:qFormat/>
-    <w:rsid w:val="00E73F8D"/>
-    <w:pPr>
-      <w:ind w:left="720"/>
-      <w:contextualSpacing/>
-    </w:pPr>
-  </w:style>
-</w:styles>
-</file>
-
-<file path=word/stylesWithEffects.xml><?xml version="1.0" encoding="utf-8"?>
-<w:styles xmlns:wpc="http://schemas.microsoft.com/office/word/2010/wordprocessingCanvas" xmlns:mc="http://schemas.openxmlformats.org/markup-compatibility/2006" xmlns:o="urn:schemas-microsoft-com:office:office" xmlns:r="http://schemas.openxmlformats.org/officeDocument/2006/relationships" xmlns:m="http://schemas.openxmlformats.org/officeDocument/2006/math" xmlns:v="urn:schemas-microsoft-com:vml" xmlns:wp14="http://schemas.microsoft.com/office/word/2010/wordprocessingDrawing" xmlns:wp="http://schemas.openxmlformats.org/drawingml/2006/wordprocessingDrawing" xmlns:w10="urn:schemas-microsoft-com:office:word" xmlns:w="http://schemas.openxmlformats.org/wordprocessingml/2006/main" xmlns:w14="http://schemas.microsoft.com/office/word/2010/wordml" xmlns:wpg="http://schemas.microsoft.com/office/word/2010/wordprocessingGroup" xmlns:wpi="http://schemas.microsoft.com/office/word/2010/wordprocessingInk" xmlns:wne="http://schemas.microsoft.com/office/word/2006/wordml" xmlns:wps="http://schemas.microsoft.com/office/word/2010/wordprocessingShape" mc:Ignorable="w14 wp14">
-  <w:docDefaults>
-    <w:rPrDefault>
-      <w:rPr>
-        <w:rFonts w:asciiTheme="minorHAnsi" w:eastAsiaTheme="minorEastAsia" w:hAnsiTheme="minorHAnsi" w:cstheme="minorBidi"/>
-        <w:sz w:val="22"/>
-        <w:szCs w:val="22"/>
-        <w:lang w:val="en-US" w:eastAsia="zh-CN" w:bidi="ar-SA"/>
-      </w:rPr>
-    </w:rPrDefault>
-    <w:pPrDefault>
-      <w:pPr>
-        <w:spacing w:after="200" w:line="276" w:lineRule="auto"/>
-      </w:pPr>
-    </w:pPrDefault>
-  </w:docDefaults>
-  <w:latentStyles w:defLockedState="0" w:defUIPriority="99" w:defSemiHidden="1" w:defUnhideWhenUsed="1" w:defQFormat="0" w:count="267">
-    <w:lsdException w:name="Normal" w:semiHidden="0" w:uiPriority="0" w:unhideWhenUsed="0" w:qFormat="1"/>
-    <w:lsdException w:name="heading 1" w:semiHidden="0" w:uiPriority="9" w:unhideWhenUsed="0" w:qFormat="1"/>
-    <w:lsdException w:name="heading 2" w:uiPriority="9" w:qFormat="1"/>
-    <w:lsdException w:name="heading 3" w:uiPriority="9" w:qFormat="1"/>
-    <w:lsdException w:name="heading 4" w:uiPriority="9" w:qFormat="1"/>
-    <w:lsdException w:name="heading 5" w:uiPriority="9" w:qFormat="1"/>
-    <w:lsdException w:name="heading 6" w:uiPriority="9" w:qFormat="1"/>
-    <w:lsdException w:name="heading 7" w:uiPriority="9" w:qFormat="1"/>
-    <w:lsdException w:name="heading 8" w:uiPriority="9" w:qFormat="1"/>
-    <w:lsdException w:name="heading 9" w:uiPriority="9" w:qFormat="1"/>
-    <w:lsdException w:name="toc 1" w:uiPriority="39"/>
-    <w:lsdException w:name="toc 2" w:uiPriority="39"/>
-    <w:lsdException w:name="toc 3" w:uiPriority="39"/>
-    <w:lsdException w:name="toc 4" w:uiPriority="39"/>
-    <w:lsdException w:name="toc 5" w:uiPriority="39"/>
-    <w:lsdException w:name="toc 6" w:uiPriority="39"/>
-    <w:lsdException w:name="toc 7" w:uiPriority="39"/>
-    <w:lsdException w:name="toc 8" w:uiPriority="39"/>
-    <w:lsdException w:name="toc 9" w:uiPriority="39"/>
-    <w:lsdException w:name="caption" w:uiPriority="35" w:qFormat="1"/>
-    <w:lsdException w:name="Title" w:semiHidden="0" w:uiPriority="10" w:unhideWhenUsed="0" w:qFormat="1"/>
-    <w:lsdException w:name="Default Paragraph Font" w:uiPriority="1"/>
-    <w:lsdException w:name="Subtitle" w:semiHidden="0" w:uiPriority="11" w:unhideWhenUsed="0" w:qFormat="1"/>
-    <w:lsdException w:name="Strong" w:semiHidden="0" w:uiPriority="22" w:unhideWhenUsed="0" w:qFormat="1"/>
-    <w:lsdException w:name="Emphasis" w:semiHidden="0" w:uiPriority="20" w:unhideWhenUsed="0" w:qFormat="1"/>
-    <w:lsdException w:name="Table Grid" w:semiHidden="0" w:uiPriority="59" w:unhideWhenUsed="0"/>
-    <w:lsdException w:name="Placeholder Text" w:unhideWhenUsed="0"/>
-    <w:lsdException w:name="No Spacing" w:semiHidden="0" w:uiPriority="1" w:unhideWhenUsed="0" w:qFormat="1"/>
-    <w:lsdException w:name="Light Shading" w:semiHidden="0" w:uiPriority="60" w:unhideWhenUsed="0"/>
-    <w:lsdException w:name="Light List" w:semiHidden="0" w:uiPriority="61" w:unhideWhenUsed="0"/>
-    <w:lsdException w:name="Light Grid" w:semiHidden="0" w:uiPriority="62" w:unhideWhenUsed="0"/>
-    <w:lsdException w:name="Medium Shading 1" w:semiHidden="0" w:uiPriority="63" w:unhideWhenUsed="0"/>
-    <w:lsdException w:name="Medium Shading 2" w:semiHidden="0" w:uiPriority="64" w:unhideWhenUsed="0"/>
-    <w:lsdException w:name="Medium List 1" w:semiHidden="0" w:uiPriority="65" w:unhideWhenUsed="0"/>
-    <w:lsdException w:name="Medium List 2" w:semiHidden="0" w:uiPriority="66" w:unhideWhenUsed="0"/>
-    <w:lsdException w:name="Medium Grid 1" w:semiHidden="0" w:uiPriority="67" w:unhideWhenUsed="0"/>
-    <w:lsdException w:name="Medium Grid 2" w:semiHidden="0" w:uiPriority="68" w:unhideWhenUsed="0"/>
-    <w:lsdException w:name="Medium Grid 3" w:semiHidden="0" w:uiPriority="69" w:unhideWhenUsed="0"/>
-    <w:lsdException w:name="Dark List" w:semiHidden="0" w:uiPriority="70" w:unhideWhenUsed="0"/>
-    <w:lsdException w:name="Colorful Shading" w:semiHidden="0" w:uiPriority="71" w:unhideWhenUsed="0"/>
-    <w:lsdException w:name="Colorful List" w:semiHidden="0" w:uiPriority="72" w:unhideWhenUsed="0"/>
-    <w:lsdException w:name="Colorful Grid" w:semiHidden="0" w:uiPriority="73" w:unhideWhenUsed="0"/>
-    <w:lsdException w:name="Light Shading Accent 1" w:semiHidden="0" w:uiPriority="60" w:unhideWhenUsed="0"/>
-    <w:lsdException w:name="Light List Accent 1" w:semiHidden="0" w:uiPriority="61" w:unhideWhenUsed="0"/>
-    <w:lsdException w:name="Light Grid Accent 1" w:semiHidden="0" w:uiPriority="62" w:unhideWhenUsed="0"/>
-    <w:lsdException w:name="Medium Shading 1 Accent 1" w:semiHidden="0" w:uiPriority="63" w:unhideWhenUsed="0"/>
-    <w:lsdException w:name="Medium Shading 2 Accent 1" w:semiHidden="0" w:uiPriority="64" w:unhideWhenUsed="0"/>
-    <w:lsdException w:name="Medium List 1 Accent 1" w:semiHidden="0" w:uiPriority="65" w:unhideWhenUsed="0"/>
-    <w:lsdException w:name="Revision" w:unhideWhenUsed="0"/>
-    <w:lsdException w:name="List Paragraph" w:semiHidden="0" w:uiPriority="34" w:unhideWhenUsed="0" w:qFormat="1"/>
-    <w:lsdException w:name="Quote" w:semiHidden="0" w:uiPriority="29" w:unhideWhenUsed="0" w:qFormat="1"/>
-    <w:lsdException w:name="Intense Quote" w:semiHidden="0" w:uiPriority="30" w:unhideWhenUsed="0" w:qFormat="1"/>
-    <w:lsdException w:name="Medium List 2 Accent 1" w:semiHidden="0" w:uiPriority="66" w:unhideWhenUsed="0"/>
-    <w:lsdException w:name="Medium Grid 1 Accent 1" w:semiHidden="0" w:uiPriority="67" w:unhideWhenUsed="0"/>
-    <w:lsdException w:name="Medium Grid 2 Accent 1" w:semiHidden="0" w:uiPriority="68" w:unhideWhenUsed="0"/>
-    <w:lsdException w:name="Medium Grid 3 Accent 1" w:semiHidden="0" w:uiPriority="69" w:unhideWhenUsed="0"/>
-    <w:lsdException w:name="Dark List Accent 1" w:semiHidden="0" w:uiPriority="70" w:unhideWhenUsed="0"/>
-    <w:lsdException w:name="Colorful Shading Accent 1" w:semiHidden="0" w:uiPriority="71" w:unhideWhenUsed="0"/>
-    <w:lsdException w:name="Colorful List Accent 1" w:semiHidden="0" w:uiPriority="72" w:unhideWhenUsed="0"/>
-    <w:lsdException w:name="Colorful Grid Accent 1" w:semiHidden="0" w:uiPriority="73" w:unhideWhenUsed="0"/>
-    <w:lsdException w:name="Light Shading Accent 2" w:semiHidden="0" w:uiPriority="60" w:unhideWhenUsed="0"/>
-    <w:lsdException w:name="Light List Accent 2" w:semiHidden="0" w:uiPriority="61" w:unhideWhenUsed="0"/>
-    <w:lsdException w:name="Light Grid Accent 2" w:semiHidden="0" w:uiPriority="62" w:unhideWhenUsed="0"/>
-    <w:lsdException w:name="Medium Shading 1 Accent 2" w:semiHidden="0" w:uiPriority="63" w:unhideWhenUsed="0"/>
-    <w:lsdException w:name="Medium Shading 2 Accent 2" w:semiHidden="0" w:uiPriority="64" w:unhideWhenUsed="0"/>
-    <w:lsdException w:name="Medium List 1 Accent 2" w:semiHidden="0" w:uiPriority="65" w:unhideWhenUsed="0"/>
-    <w:lsdException w:name="Medium List 2 Accent 2" w:semiHidden="0" w:uiPriority="66" w:unhideWhenUsed="0"/>
-    <w:lsdException w:name="Medium Grid 1 Accent 2" w:semiHidden="0" w:uiPriority="67" w:unhideWhenUsed="0"/>
-    <w:lsdException w:name="Medium Grid 2 Accent 2" w:semiHidden="0" w:uiPriority="68" w:unhideWhenUsed="0"/>
-    <w:lsdException w:name="Medium Grid 3 Accent 2" w:semiHidden="0" w:uiPriority="69" w:unhideWhenUsed="0"/>
-    <w:lsdException w:name="Dark List Accent 2" w:semiHidden="0" w:uiPriority="70" w:unhideWhenUsed="0"/>
-    <w:lsdException w:name="Colorful Shading Accent 2" w:semiHidden="0" w:uiPriority="71" w:unhideWhenUsed="0"/>
-    <w:lsdException w:name="Colorful List Accent 2" w:semiHidden="0" w:uiPriority="72" w:unhideWhenUsed="0"/>
-    <w:lsdException w:name="Colorful Grid Accent 2" w:semiHidden="0" w:uiPriority="73" w:unhideWhenUsed="0"/>
-    <w:lsdException w:name="Light Shading Accent 3" w:semiHidden="0" w:uiPriority="60" w:unhideWhenUsed="0"/>
-    <w:lsdException w:name="Light List Accent 3" w:semiHidden="0" w:uiPriority="61" w:unhideWhenUsed="0"/>
-    <w:lsdException w:name="Light Grid Accent 3" w:semiHidden="0" w:uiPriority="62" w:unhideWhenUsed="0"/>
-    <w:lsdException w:name="Medium Shading 1 Accent 3" w:semiHidden="0" w:uiPriority="63" w:unhideWhenUsed="0"/>
-    <w:lsdException w:name="Medium Shading 2 Accent 3" w:semiHidden="0" w:uiPriority="64" w:unhideWhenUsed="0"/>
-    <w:lsdException w:name="Medium List 1 Accent 3" w:semiHidden="0" w:uiPriority="65" w:unhideWhenUsed="0"/>
-    <w:lsdException w:name="Medium List 2 Accent 3" w:semiHidden="0" w:uiPriority="66" w:unhideWhenUsed="0"/>
-    <w:lsdException w:name="Medium Grid 1 Accent 3" w:semiHidden="0" w:uiPriority="67" w:unhideWhenUsed="0"/>
-    <w:lsdException w:name="Medium Grid 2 Accent 3" w:semiHidden="0" w:uiPriority="68" w:unhideWhenUsed="0"/>
-    <w:lsdException w:name="Medium Grid 3 Accent 3" w:semiHidden="0" w:uiPriority="69" w:unhideWhenUsed="0"/>
-    <w:lsdException w:name="Dark List Accent 3" w:semiHidden="0" w:uiPriority="70" w:unhideWhenUsed="0"/>
-    <w:lsdException w:name="Colorful Shading Accent 3" w:semiHidden="0" w:uiPriority="71" w:unhideWhenUsed="0"/>
-    <w:lsdException w:name="Colorful List Accent 3" w:semiHidden="0" w:uiPriority="72" w:unhideWhenUsed="0"/>
-    <w:lsdException w:name="Colorful Grid Accent 3" w:semiHidden="0" w:uiPriority="73" w:unhideWhenUsed="0"/>
-    <w:lsdException w:name="Light Shading Accent 4" w:semiHidden="0" w:uiPriority="60" w:unhideWhenUsed="0"/>
-    <w:lsdException w:name="Light List Accent 4" w:semiHidden="0" w:uiPriority="61" w:unhideWhenUsed="0"/>
-    <w:lsdException w:name="Light Grid Accent 4" w:semiHidden="0" w:uiPriority="62" w:unhideWhenUsed="0"/>
-    <w:lsdException w:name="Medium Shading 1 Accent 4" w:semiHidden="0" w:uiPriority="63" w:unhideWhenUsed="0"/>
-    <w:lsdException w:name="Medium Shading 2 Accent 4" w:semiHidden="0" w:uiPriority="64" w:unhideWhenUsed="0"/>
-    <w:lsdException w:name="Medium List 1 Accent 4" w:semiHidden="0" w:uiPriority="65" w:unhideWhenUsed="0"/>
-    <w:lsdException w:name="Medium List 2 Accent 4" w:semiHidden="0" w:uiPriority="66" w:unhideWhenUsed="0"/>
-    <w:lsdException w:name="Medium Grid 1 Accent 4" w:semiHidden="0" w:uiPriority="67" w:unhideWhenUsed="0"/>
-    <w:lsdException w:name="Medium Grid 2 Accent 4" w:semiHidden="0" w:uiPriority="68" w:unhideWhenUsed="0"/>
-    <w:lsdException w:name="Medium Grid 3 Accent 4" w:semiHidden="0" w:uiPriority="69" w:unhideWhenUsed="0"/>
-    <w:lsdException w:name="Dark List Accent 4" w:semiHidden="0" w:uiPriority="70" w:unhideWhenUsed="0"/>
-    <w:lsdException w:name="Colorful Shading Accent 4" w:semiHidden="0" w:uiPriority="71" w:unhideWhenUsed="0"/>
-    <w:lsdException w:name="Colorful List Accent 4" w:semiHidden="0" w:uiPriority="72" w:unhideWhenUsed="0"/>
-    <w:lsdException w:name="Colorful Grid Accent 4" w:semiHidden="0" w:uiPriority="73" w:unhideWhenUsed="0"/>
-    <w:lsdException w:name="Light Shading Accent 5" w:semiHidden="0" w:uiPriority="60" w:unhideWhenUsed="0"/>
-    <w:lsdException w:name="Light List Accent 5" w:semiHidden="0" w:uiPriority="61" w:unhideWhenUsed="0"/>
-    <w:lsdException w:name="Light Grid Accent 5" w:semiHidden="0" w:uiPriority="62" w:unhideWhenUsed="0"/>
-    <w:lsdException w:name="Medium Shading 1 Accent 5" w:semiHidden="0" w:uiPriority="63" w:unhideWhenUsed="0"/>
-    <w:lsdException w:name="Medium Shading 2 Accent 5" w:semiHidden="0" w:uiPriority="64" w:unhideWhenUsed="0"/>
-    <w:lsdException w:name="Medium List 1 Accent 5" w:semiHidden="0" w:uiPriority="65" w:unhideWhenUsed="0"/>
-    <w:lsdException w:name="Medium List 2 Accent 5" w:semiHidden="0" w:uiPriority="66" w:unhideWhenUsed="0"/>
-    <w:lsdException w:name="Medium Grid 1 Accent 5" w:semiHidden="0" w:uiPriority="67" w:unhideWhenUsed="0"/>
-    <w:lsdException w:name="Medium Grid 2 Accent 5" w:semiHidden="0" w:uiPriority="68" w:unhideWhenUsed="0"/>
-    <w:lsdException w:name="Medium Grid 3 Accent 5" w:semiHidden="0" w:uiPriority="69" w:unhideWhenUsed="0"/>
-    <w:lsdException w:name="Dark List Accent 5" w:semiHidden="0" w:uiPriority="70" w:unhideWhenUsed="0"/>
-    <w:lsdException w:name="Colorful Shading Accent 5" w:semiHidden="0" w:uiPriority="71" w:unhideWhenUsed="0"/>
-    <w:lsdException w:name="Colorful List Accent 5" w:semiHidden="0" w:uiPriority="72" w:unhideWhenUsed="0"/>
-    <w:lsdException w:name="Colorful Grid Accent 5" w:semiHidden="0" w:uiPriority="73" w:unhideWhenUsed="0"/>
-    <w:lsdException w:name="Light Shading Accent 6" w:semiHidden="0" w:uiPriority="60" w:unhideWhenUsed="0"/>
-    <w:lsdException w:name="Light List Accent 6" w:semiHidden="0" w:uiPriority="61" w:unhideWhenUsed="0"/>
-    <w:lsdException w:name="Light Grid Accent 6" w:semiHidden="0" w:uiPriority="62" w:unhideWhenUsed="0"/>
-    <w:lsdException w:name="Medium Shading 1 Accent 6" w:semiHidden="0" w:uiPriority="63" w:unhideWhenUsed="0"/>
-    <w:lsdException w:name="Medium Shading 2 Accent 6" w:semiHidden="0" w:uiPriority="64" w:unhideWhenUsed="0"/>
-    <w:lsdException w:name="Medium List 1 Accent 6" w:semiHidden="0" w:uiPriority="65" w:unhideWhenUsed="0"/>
-    <w:lsdException w:name="Medium List 2 Accent 6" w:semiHidden="0" w:uiPriority="66" w:unhideWhenUsed="0"/>
-    <w:lsdException w:name="Medium Grid 1 Accent 6" w:semiHidden="0" w:uiPriority="67" w:unhideWhenUsed="0"/>
-    <w:lsdException w:name="Medium Grid 2 Accent 6" w:semiHidden="0" w:uiPriority="68" w:unhideWhenUsed="0"/>
-    <w:lsdException w:name="Medium Grid 3 Accent 6" w:semiHidden="0" w:uiPriority="69" w:unhideWhenUsed="0"/>
-    <w:lsdException w:name="Dark List Accent 6" w:semiHidden="0" w:uiPriority="70" w:unhideWhenUsed="0"/>
-    <w:lsdException w:name="Colorful Shading Accent 6" w:semiHidden="0" w:uiPriority="71" w:unhideWhenUsed="0"/>
-    <w:lsdException w:name="Colorful List Accent 6" w:semiHidden="0" w:uiPriority="72" w:unhideWhenUsed="0"/>
-    <w:lsdException w:name="Colorful Grid Accent 6" w:semiHidden="0" w:uiPriority="73" w:unhideWhenUsed="0"/>
-    <w:lsdException w:name="Subtle Emphasis" w:semiHidden="0" w:uiPriority="19" w:unhideWhenUsed="0" w:qFormat="1"/>
-    <w:lsdException w:name="Intense Emphasis" w:semiHidden="0" w:uiPriority="21" w:unhideWhenUsed="0" w:qFormat="1"/>
-    <w:lsdException w:name="Subtle Reference" w:semiHidden="0" w:uiPriority="31" w:unhideWhenUsed="0" w:qFormat="1"/>
-    <w:lsdException w:name="Intense Reference" w:semiHidden="0" w:uiPriority="32" w:unhideWhenUsed="0" w:qFormat="1"/>
-    <w:lsdException w:name="Book Title" w:semiHidden="0" w:uiPriority="33" w:unhideWhenUsed="0" w:qFormat="1"/>
-    <w:lsdException w:name="Bibliography" w:uiPriority="37"/>
-    <w:lsdException w:name="TOC Heading" w:uiPriority="39" w:qFormat="1"/>
-  </w:latentStyles>
-  <w:style w:type="paragraph" w:default="1" w:styleId="Normal">
-    <w:name w:val="Normal"/>
-    <w:qFormat/>
-  </w:style>
-  <w:style w:type="character" w:default="1" w:styleId="DefaultParagraphFont">
-    <w:name w:val="Default Paragraph Font"/>
-    <w:uiPriority w:val="1"/>
     <w:unhideWhenUsed/>
   </w:style>
   <w:style w:type="table" w:default="1" w:styleId="TableNormal">

</xml_diff>